<commit_message>
Continue with Week 8 Coursa Stanford Machine Learning
</commit_message>
<xml_diff>
--- a/MachineLearning/Coursera/StanfordMachineLearning/Week8_UnsupervisedLearning/Week_8_2_2_PrincipalComponentAnalysis.docx
+++ b/MachineLearning/Coursera/StanfordMachineLearning/Week8_UnsupervisedLearning/Week_8_2_2_PrincipalComponentAnalysis.docx
@@ -1,6 +1,6 @@
 
 <file path=word/document.xml><?xml version="1.0" encoding="utf-8"?>
-<w:document xmlns:wpc="http://schemas.microsoft.com/office/word/2010/wordprocessingCanvas" xmlns:mc="http://schemas.openxmlformats.org/markup-compatibility/2006" xmlns:o="urn:schemas-microsoft-com:office:office" xmlns:r="http://schemas.openxmlformats.org/officeDocument/2006/relationships" xmlns:m="http://schemas.openxmlformats.org/officeDocument/2006/math" xmlns:v="urn:schemas-microsoft-com:vml" xmlns:wp14="http://schemas.microsoft.com/office/word/2010/wordprocessingDrawing" xmlns:wp="http://schemas.openxmlformats.org/drawingml/2006/wordprocessingDrawing" xmlns:w10="urn:schemas-microsoft-com:office:word" xmlns:w="http://schemas.openxmlformats.org/wordprocessingml/2006/main" xmlns:w14="http://schemas.microsoft.com/office/word/2010/wordml" xmlns:w15="http://schemas.microsoft.com/office/word/2012/wordml" xmlns:wpg="http://schemas.microsoft.com/office/word/2010/wordprocessingGroup" xmlns:wpi="http://schemas.microsoft.com/office/word/2010/wordprocessingInk" xmlns:wne="http://schemas.microsoft.com/office/word/2006/wordml" xmlns:wps="http://schemas.microsoft.com/office/word/2010/wordprocessingShape" mc:Ignorable="w14 w15 wp14">
+<w:document xmlns:wpc="http://schemas.microsoft.com/office/word/2010/wordprocessingCanvas" xmlns:cx="http://schemas.microsoft.com/office/drawing/2014/chartex" xmlns:cx1="http://schemas.microsoft.com/office/drawing/2015/9/8/chartex" xmlns:cx2="http://schemas.microsoft.com/office/drawing/2015/10/21/chartex" xmlns:cx3="http://schemas.microsoft.com/office/drawing/2016/5/9/chartex" xmlns:cx4="http://schemas.microsoft.com/office/drawing/2016/5/10/chartex" xmlns:cx5="http://schemas.microsoft.com/office/drawing/2016/5/11/chartex" xmlns:cx6="http://schemas.microsoft.com/office/drawing/2016/5/12/chartex" xmlns:cx7="http://schemas.microsoft.com/office/drawing/2016/5/13/chartex" xmlns:cx8="http://schemas.microsoft.com/office/drawing/2016/5/14/chartex" xmlns:mc="http://schemas.openxmlformats.org/markup-compatibility/2006" xmlns:aink="http://schemas.microsoft.com/office/drawing/2016/ink" xmlns:am3d="http://schemas.microsoft.com/office/drawing/2017/model3d" xmlns:o="urn:schemas-microsoft-com:office:office" xmlns:r="http://schemas.openxmlformats.org/officeDocument/2006/relationships" xmlns:m="http://schemas.openxmlformats.org/officeDocument/2006/math" xmlns:v="urn:schemas-microsoft-com:vml" xmlns:wp14="http://schemas.microsoft.com/office/word/2010/wordprocessingDrawing" xmlns:wp="http://schemas.openxmlformats.org/drawingml/2006/wordprocessingDrawing" xmlns:w10="urn:schemas-microsoft-com:office:word" xmlns:w="http://schemas.openxmlformats.org/wordprocessingml/2006/main" xmlns:w14="http://schemas.microsoft.com/office/word/2010/wordml" xmlns:w15="http://schemas.microsoft.com/office/word/2012/wordml" xmlns:w16cid="http://schemas.microsoft.com/office/word/2016/wordml/cid" xmlns:w16se="http://schemas.microsoft.com/office/word/2015/wordml/symex" xmlns:wpg="http://schemas.microsoft.com/office/word/2010/wordprocessingGroup" xmlns:wpi="http://schemas.microsoft.com/office/word/2010/wordprocessingInk" xmlns:wne="http://schemas.microsoft.com/office/word/2006/wordml" xmlns:wps="http://schemas.microsoft.com/office/word/2010/wordprocessingShape" mc:Ignorable="w14 w15 w16se w16cid wp14">
   <w:body>
     <w:p>
       <w:pPr>
@@ -105,6 +105,1253 @@
         </w:rPr>
         <w:t>PRINCIPAL COMPONENT ANALYSIS PROBLEM FORMULATION</w:t>
       </w:r>
+    </w:p>
+    <w:p>
+      <w:pPr>
+        <w:pStyle w:val="ListBullet"/>
+        <w:numPr>
+          <w:ilvl w:val="0"/>
+          <w:numId w:val="0"/>
+        </w:numPr>
+        <w:jc w:val="center"/>
+        <w:rPr>
+          <w:b/>
+          <w:u w:val="single"/>
+        </w:rPr>
+      </w:pPr>
+    </w:p>
+    <w:p>
+      <w:pPr>
+        <w:pStyle w:val="ListBullet"/>
+      </w:pPr>
+      <w:r>
+        <w:t xml:space="preserve">For the problem of dimensionality reduction, by far the most commonly used algorithm is </w:t>
+      </w:r>
+      <w:r>
+        <w:rPr>
+          <w:b/>
+        </w:rPr>
+        <w:t>principle components analysis</w:t>
+      </w:r>
+      <w:r>
+        <w:t xml:space="preserve"> (</w:t>
+      </w:r>
+      <w:r>
+        <w:rPr>
+          <w:b/>
+        </w:rPr>
+        <w:t>PCA</w:t>
+      </w:r>
+      <w:r>
+        <w:t>)</w:t>
+      </w:r>
+    </w:p>
+    <w:p>
+      <w:pPr>
+        <w:pStyle w:val="ListBullet"/>
+      </w:pPr>
+      <w:r>
+        <w:t xml:space="preserve">Ex: Data </w:t>
+      </w:r>
+      <w:r>
+        <w:t xml:space="preserve">set </w:t>
+      </w:r>
+      <w:r>
+        <w:t>of</w:t>
+      </w:r>
+      <w:r>
+        <w:t xml:space="preserve"> examples x </w:t>
+      </w:r>
+      <w:r>
+        <w:t xml:space="preserve">in </w:t>
+      </w:r>
+      <w:r>
+        <w:t xml:space="preserve">R2 </w:t>
+      </w:r>
+      <w:r>
+        <w:t xml:space="preserve">+ we want to reduce the dimensions </w:t>
+      </w:r>
+      <w:r>
+        <w:t>of the data from</w:t>
+      </w:r>
+      <w:r>
+        <w:t xml:space="preserve"> 2D to 1D</w:t>
+      </w:r>
+      <w:r>
+        <w:t xml:space="preserve"> </w:t>
+      </w:r>
+      <w:r>
+        <w:t>(</w:t>
+      </w:r>
+      <w:r>
+        <w:t xml:space="preserve">find a line </w:t>
+      </w:r>
+      <w:r>
+        <w:t>onto which to project the data)</w:t>
+      </w:r>
+    </w:p>
+    <w:p>
+      <w:pPr>
+        <w:pStyle w:val="ListBullet"/>
+        <w:numPr>
+          <w:ilvl w:val="0"/>
+          <w:numId w:val="0"/>
+        </w:numPr>
+        <w:ind w:left="1080" w:firstLine="360"/>
+      </w:pPr>
+      <w:r>
+        <w:rPr>
+          <w:noProof/>
+        </w:rPr>
+        <w:drawing>
+          <wp:inline distT="0" distB="0" distL="0" distR="0" wp14:anchorId="10A3A472" wp14:editId="638A6446">
+            <wp:extent cx="3290060" cy="2021840"/>
+            <wp:effectExtent l="0" t="0" r="5715" b="0"/>
+            <wp:docPr id="1" name="Picture 1"/>
+            <wp:cNvGraphicFramePr>
+              <a:graphicFrameLocks xmlns:a="http://schemas.openxmlformats.org/drawingml/2006/main" noChangeAspect="1"/>
+            </wp:cNvGraphicFramePr>
+            <a:graphic xmlns:a="http://schemas.openxmlformats.org/drawingml/2006/main">
+              <a:graphicData uri="http://schemas.openxmlformats.org/drawingml/2006/picture">
+                <pic:pic xmlns:pic="http://schemas.openxmlformats.org/drawingml/2006/picture">
+                  <pic:nvPicPr>
+                    <pic:cNvPr id="1" name=""/>
+                    <pic:cNvPicPr/>
+                  </pic:nvPicPr>
+                  <pic:blipFill>
+                    <a:blip r:embed="rId7"/>
+                    <a:stretch>
+                      <a:fillRect/>
+                    </a:stretch>
+                  </pic:blipFill>
+                  <pic:spPr>
+                    <a:xfrm>
+                      <a:off x="0" y="0"/>
+                      <a:ext cx="3303429" cy="2030056"/>
+                    </a:xfrm>
+                    <a:prstGeom prst="rect">
+                      <a:avLst/>
+                    </a:prstGeom>
+                  </pic:spPr>
+                </pic:pic>
+              </a:graphicData>
+            </a:graphic>
+          </wp:inline>
+        </w:drawing>
+      </w:r>
+    </w:p>
+    <w:p>
+      <w:pPr>
+        <w:pStyle w:val="ListBullet"/>
+      </w:pPr>
+      <w:r>
+        <w:t>A</w:t>
+      </w:r>
+      <w:r>
+        <w:t xml:space="preserve"> good line onto which to project the data</w:t>
+      </w:r>
+      <w:r>
+        <w:t xml:space="preserve"> might be like above b/c for the </w:t>
+      </w:r>
+      <w:r>
+        <w:t xml:space="preserve">projected versions of the </w:t>
+      </w:r>
+      <w:r>
+        <w:t>points (green),</w:t>
+      </w:r>
+      <w:r>
+        <w:t xml:space="preserve"> the distance between each point </w:t>
+      </w:r>
+      <w:r>
+        <w:t xml:space="preserve">+ the </w:t>
+      </w:r>
+      <w:r>
+        <w:t xml:space="preserve">projected version </w:t>
+      </w:r>
+      <w:r>
+        <w:t xml:space="preserve">(blue) </w:t>
+      </w:r>
+      <w:r>
+        <w:t>is pretty small</w:t>
+      </w:r>
+      <w:r>
+        <w:t>/short</w:t>
+      </w:r>
+    </w:p>
+    <w:p>
+      <w:pPr>
+        <w:pStyle w:val="ListBullet"/>
+      </w:pPr>
+      <w:r>
+        <w:t>W</w:t>
+      </w:r>
+      <w:r>
+        <w:t xml:space="preserve">hat PCA does is </w:t>
+      </w:r>
+      <w:r>
+        <w:t xml:space="preserve">try </w:t>
+      </w:r>
+      <w:r>
+        <w:t>to find a lower-</w:t>
+      </w:r>
+      <w:r>
+        <w:t>dimensional surface</w:t>
+      </w:r>
+      <w:r>
+        <w:t xml:space="preserve"> (a line in this case) </w:t>
+      </w:r>
+      <w:r>
+        <w:t xml:space="preserve">onto which to project the data so that the sum of squares </w:t>
+      </w:r>
+      <w:r>
+        <w:t>(</w:t>
+      </w:r>
+      <w:r>
+        <w:rPr>
+          <w:b/>
+        </w:rPr>
+        <w:t>SSE</w:t>
+      </w:r>
+      <w:r>
+        <w:t xml:space="preserve">) </w:t>
+      </w:r>
+      <w:r>
+        <w:t xml:space="preserve">of these </w:t>
+      </w:r>
+      <w:r>
+        <w:t>segments is minimized (</w:t>
+      </w:r>
+      <w:r>
+        <w:rPr>
+          <w:b/>
+        </w:rPr>
+        <w:t>the projection error</w:t>
+      </w:r>
+      <w:r>
+        <w:t>)</w:t>
+      </w:r>
+      <w:r>
+        <w:t xml:space="preserve">. </w:t>
+      </w:r>
+    </w:p>
+    <w:p>
+      <w:pPr>
+        <w:pStyle w:val="ListBullet"/>
+      </w:pPr>
+      <w:r>
+        <w:t>B</w:t>
+      </w:r>
+      <w:r>
+        <w:t xml:space="preserve">efore applying PCA, it's standard practice to first perform </w:t>
+      </w:r>
+      <w:r>
+        <w:rPr>
+          <w:b/>
+        </w:rPr>
+        <w:t>mean normalization</w:t>
+      </w:r>
+      <w:r>
+        <w:t xml:space="preserve"> </w:t>
+      </w:r>
+      <w:r>
+        <w:t xml:space="preserve">+ </w:t>
+      </w:r>
+      <w:r>
+        <w:rPr>
+          <w:b/>
+        </w:rPr>
+        <w:t>feature scaling</w:t>
+      </w:r>
+      <w:r>
+        <w:t xml:space="preserve"> so features x1 </w:t>
+      </w:r>
+      <w:r>
+        <w:t xml:space="preserve">+ </w:t>
+      </w:r>
+      <w:r>
+        <w:t xml:space="preserve">x2 should have </w:t>
+      </w:r>
+      <w:r>
+        <w:t xml:space="preserve">0 </w:t>
+      </w:r>
+      <w:r>
+        <w:t>mean</w:t>
+      </w:r>
+      <w:r>
+        <w:t xml:space="preserve"> + </w:t>
+      </w:r>
+      <w:r>
+        <w:t>comparable ranges of values.</w:t>
+      </w:r>
+    </w:p>
+    <w:p>
+      <w:pPr>
+        <w:pStyle w:val="ListBullet"/>
+      </w:pPr>
+      <w:r>
+        <w:t xml:space="preserve">The </w:t>
+      </w:r>
+      <w:r>
+        <w:rPr>
+          <w:u w:val="single"/>
+        </w:rPr>
+        <w:t>goal of PCA,</w:t>
+      </w:r>
+      <w:r>
+        <w:t xml:space="preserve"> if we want to reduce data from </w:t>
+      </w:r>
+      <w:r>
+        <w:t xml:space="preserve">2D </w:t>
+      </w:r>
+      <w:r>
+        <w:t xml:space="preserve">to </w:t>
+      </w:r>
+      <w:r>
+        <w:t xml:space="preserve">1D, </w:t>
+      </w:r>
+      <w:r>
+        <w:t>is</w:t>
+      </w:r>
+      <w:r>
+        <w:t xml:space="preserve"> </w:t>
+      </w:r>
+      <w:r>
+        <w:t xml:space="preserve">to try find a </w:t>
+      </w:r>
+      <w:r>
+        <w:t>direction/</w:t>
+      </w:r>
+      <w:r>
+        <w:t>vector u1</w:t>
+      </w:r>
+      <w:r>
+        <w:t xml:space="preserve"> in</w:t>
+      </w:r>
+      <w:r>
+        <w:t xml:space="preserve"> R</w:t>
+      </w:r>
+      <w:r>
+        <w:t>(</w:t>
+      </w:r>
+      <w:r>
+        <w:t>n</w:t>
+      </w:r>
+      <w:r>
+        <w:t xml:space="preserve">) </w:t>
+      </w:r>
+      <w:r>
+        <w:t>onto which to project the data</w:t>
+      </w:r>
+      <w:r>
+        <w:t xml:space="preserve"> </w:t>
+      </w:r>
+      <w:r>
+        <w:t>to minimize the projection error</w:t>
+      </w:r>
+      <w:r>
+        <w:t xml:space="preserve"> even when </w:t>
+      </w:r>
+      <w:r>
+        <w:t xml:space="preserve">extending out </w:t>
+      </w:r>
+      <w:r>
+        <w:t>the vector</w:t>
+      </w:r>
+    </w:p>
+    <w:p>
+      <w:pPr>
+        <w:pStyle w:val="ListBullet"/>
+        <w:numPr>
+          <w:ilvl w:val="0"/>
+          <w:numId w:val="0"/>
+        </w:numPr>
+        <w:ind w:left="3240" w:firstLine="360"/>
+      </w:pPr>
+      <w:r>
+        <w:rPr>
+          <w:noProof/>
+        </w:rPr>
+        <w:drawing>
+          <wp:inline distT="0" distB="0" distL="0" distR="0" wp14:anchorId="4321B01B" wp14:editId="55AFFE3A">
+            <wp:extent cx="1384326" cy="1508760"/>
+            <wp:effectExtent l="0" t="0" r="6350" b="0"/>
+            <wp:docPr id="2" name="Picture 2"/>
+            <wp:cNvGraphicFramePr>
+              <a:graphicFrameLocks xmlns:a="http://schemas.openxmlformats.org/drawingml/2006/main" noChangeAspect="1"/>
+            </wp:cNvGraphicFramePr>
+            <a:graphic xmlns:a="http://schemas.openxmlformats.org/drawingml/2006/main">
+              <a:graphicData uri="http://schemas.openxmlformats.org/drawingml/2006/picture">
+                <pic:pic xmlns:pic="http://schemas.openxmlformats.org/drawingml/2006/picture">
+                  <pic:nvPicPr>
+                    <pic:cNvPr id="1" name=""/>
+                    <pic:cNvPicPr/>
+                  </pic:nvPicPr>
+                  <pic:blipFill>
+                    <a:blip r:embed="rId8"/>
+                    <a:stretch>
+                      <a:fillRect/>
+                    </a:stretch>
+                  </pic:blipFill>
+                  <pic:spPr>
+                    <a:xfrm>
+                      <a:off x="0" y="0"/>
+                      <a:ext cx="1401516" cy="1527496"/>
+                    </a:xfrm>
+                    <a:prstGeom prst="rect">
+                      <a:avLst/>
+                    </a:prstGeom>
+                  </pic:spPr>
+                </pic:pic>
+              </a:graphicData>
+            </a:graphic>
+          </wp:inline>
+        </w:drawing>
+      </w:r>
+    </w:p>
+    <w:p>
+      <w:pPr>
+        <w:pStyle w:val="ListBullet"/>
+        <w:tabs>
+          <w:tab w:val="clear" w:pos="360"/>
+          <w:tab w:val="num" w:pos="720"/>
+        </w:tabs>
+        <w:ind w:left="720"/>
+      </w:pPr>
+      <w:r>
+        <w:rPr>
+          <w:b/>
+          <w:i/>
+        </w:rPr>
+        <w:t>Note:</w:t>
+      </w:r>
+      <w:r>
+        <w:t xml:space="preserve"> Whether </w:t>
+      </w:r>
+      <w:r>
+        <w:t xml:space="preserve">PCA gives </w:t>
+      </w:r>
+      <w:r>
+        <w:t xml:space="preserve">a positive or negative vector </w:t>
+      </w:r>
+      <w:r>
+        <w:t>doesn't matter</w:t>
+      </w:r>
+      <w:r>
+        <w:t xml:space="preserve"> b/c</w:t>
+      </w:r>
+      <w:r>
+        <w:t xml:space="preserve"> each </w:t>
+      </w:r>
+      <w:r>
+        <w:t xml:space="preserve">vector </w:t>
+      </w:r>
+      <w:r>
+        <w:t xml:space="preserve">defines the same line onto which </w:t>
+      </w:r>
+      <w:r>
+        <w:t xml:space="preserve">we’re </w:t>
+      </w:r>
+      <w:r>
+        <w:t xml:space="preserve">projecting data. </w:t>
+      </w:r>
+    </w:p>
+    <w:p>
+      <w:pPr>
+        <w:pStyle w:val="ListBullet"/>
+        <w:numPr>
+          <w:ilvl w:val="0"/>
+          <w:numId w:val="0"/>
+        </w:numPr>
+        <w:ind w:left="720"/>
+      </w:pPr>
+    </w:p>
+    <w:p>
+      <w:pPr>
+        <w:pStyle w:val="ListBullet"/>
+      </w:pPr>
+      <w:r>
+        <w:rPr>
+          <w:noProof/>
+        </w:rPr>
+        <w:drawing>
+          <wp:inline distT="0" distB="0" distL="0" distR="0" wp14:anchorId="5995F275" wp14:editId="5473858A">
+            <wp:extent cx="5943600" cy="431165"/>
+            <wp:effectExtent l="0" t="0" r="0" b="6985"/>
+            <wp:docPr id="3" name="Picture 3"/>
+            <wp:cNvGraphicFramePr>
+              <a:graphicFrameLocks xmlns:a="http://schemas.openxmlformats.org/drawingml/2006/main" noChangeAspect="1"/>
+            </wp:cNvGraphicFramePr>
+            <a:graphic xmlns:a="http://schemas.openxmlformats.org/drawingml/2006/main">
+              <a:graphicData uri="http://schemas.openxmlformats.org/drawingml/2006/picture">
+                <pic:pic xmlns:pic="http://schemas.openxmlformats.org/drawingml/2006/picture">
+                  <pic:nvPicPr>
+                    <pic:cNvPr id="1" name=""/>
+                    <pic:cNvPicPr/>
+                  </pic:nvPicPr>
+                  <pic:blipFill>
+                    <a:blip r:embed="rId9"/>
+                    <a:stretch>
+                      <a:fillRect/>
+                    </a:stretch>
+                  </pic:blipFill>
+                  <pic:spPr>
+                    <a:xfrm>
+                      <a:off x="0" y="0"/>
+                      <a:ext cx="5943600" cy="431165"/>
+                    </a:xfrm>
+                    <a:prstGeom prst="rect">
+                      <a:avLst/>
+                    </a:prstGeom>
+                  </pic:spPr>
+                </pic:pic>
+              </a:graphicData>
+            </a:graphic>
+          </wp:inline>
+        </w:drawing>
+      </w:r>
+    </w:p>
+    <w:p>
+      <w:pPr>
+        <w:pStyle w:val="ListBullet"/>
+      </w:pPr>
+      <w:r>
+        <w:lastRenderedPageBreak/>
+        <w:t xml:space="preserve">In the more general case </w:t>
+      </w:r>
+      <w:r>
+        <w:t xml:space="preserve">of </w:t>
+      </w:r>
+      <w:r>
+        <w:t xml:space="preserve">n-dimensional data </w:t>
+      </w:r>
+      <w:r>
+        <w:t xml:space="preserve">reduced to k-dimensions, </w:t>
+      </w:r>
+      <w:r>
+        <w:t xml:space="preserve">we want to find not just a </w:t>
+      </w:r>
+      <w:r>
+        <w:rPr>
+          <w:i/>
+        </w:rPr>
+        <w:t>single</w:t>
+      </w:r>
+      <w:r>
+        <w:t xml:space="preserve"> vector but to </w:t>
+      </w:r>
+      <w:r>
+        <w:t>find k vectors</w:t>
+      </w:r>
+      <w:r>
+        <w:t xml:space="preserve">/dimensions </w:t>
+      </w:r>
+      <w:r>
+        <w:t>onto which to project the data</w:t>
+      </w:r>
+    </w:p>
+    <w:p>
+      <w:pPr>
+        <w:pStyle w:val="ListBullet"/>
+      </w:pPr>
+      <w:r>
+        <w:t xml:space="preserve">If we </w:t>
+      </w:r>
+      <w:r>
+        <w:t xml:space="preserve">have a 3D point cloud like this, maybe </w:t>
+      </w:r>
+      <w:r>
+        <w:t xml:space="preserve">we </w:t>
+      </w:r>
+      <w:r>
+        <w:t>want to do is find a pair of vectors</w:t>
+      </w:r>
+      <w:r>
+        <w:t xml:space="preserve"> that </w:t>
+      </w:r>
+      <w:r>
+        <w:t xml:space="preserve">can </w:t>
+      </w:r>
+      <w:r>
+        <w:t>define a plane</w:t>
+      </w:r>
+      <w:r>
+        <w:t xml:space="preserve">/2D surface </w:t>
+      </w:r>
+      <w:r>
+        <w:t xml:space="preserve">onto which I am going to project my data. </w:t>
+      </w:r>
+    </w:p>
+    <w:p>
+      <w:pPr>
+        <w:pStyle w:val="ListBullet"/>
+        <w:numPr>
+          <w:ilvl w:val="0"/>
+          <w:numId w:val="0"/>
+        </w:numPr>
+        <w:ind w:left="2520" w:firstLine="360"/>
+      </w:pPr>
+      <w:r>
+        <w:rPr>
+          <w:noProof/>
+        </w:rPr>
+        <w:drawing>
+          <wp:inline distT="0" distB="0" distL="0" distR="0" wp14:anchorId="0487701E" wp14:editId="5A98AC90">
+            <wp:extent cx="2516505" cy="1813547"/>
+            <wp:effectExtent l="0" t="0" r="0" b="0"/>
+            <wp:docPr id="4" name="Picture 4"/>
+            <wp:cNvGraphicFramePr>
+              <a:graphicFrameLocks xmlns:a="http://schemas.openxmlformats.org/drawingml/2006/main" noChangeAspect="1"/>
+            </wp:cNvGraphicFramePr>
+            <a:graphic xmlns:a="http://schemas.openxmlformats.org/drawingml/2006/main">
+              <a:graphicData uri="http://schemas.openxmlformats.org/drawingml/2006/picture">
+                <pic:pic xmlns:pic="http://schemas.openxmlformats.org/drawingml/2006/picture">
+                  <pic:nvPicPr>
+                    <pic:cNvPr id="1" name=""/>
+                    <pic:cNvPicPr/>
+                  </pic:nvPicPr>
+                  <pic:blipFill>
+                    <a:blip r:embed="rId10"/>
+                    <a:stretch>
+                      <a:fillRect/>
+                    </a:stretch>
+                  </pic:blipFill>
+                  <pic:spPr>
+                    <a:xfrm>
+                      <a:off x="0" y="0"/>
+                      <a:ext cx="2523761" cy="1818776"/>
+                    </a:xfrm>
+                    <a:prstGeom prst="rect">
+                      <a:avLst/>
+                    </a:prstGeom>
+                  </pic:spPr>
+                </pic:pic>
+              </a:graphicData>
+            </a:graphic>
+          </wp:inline>
+        </w:drawing>
+      </w:r>
+    </w:p>
+    <w:p>
+      <w:pPr>
+        <w:pStyle w:val="ListBullet"/>
+      </w:pPr>
+      <w:r>
+        <w:t xml:space="preserve">The formal definition of this: Find </w:t>
+      </w:r>
+      <w:r>
+        <w:t xml:space="preserve">the </w:t>
+      </w:r>
+      <w:r>
+        <w:rPr>
+          <w:b/>
+        </w:rPr>
+        <w:t>set</w:t>
+      </w:r>
+      <w:r>
+        <w:t xml:space="preserve"> of vectors u(1), u(2), </w:t>
+      </w:r>
+      <w:r>
+        <w:t xml:space="preserve">… </w:t>
+      </w:r>
+      <w:r>
+        <w:t>u(k)</w:t>
+      </w:r>
+      <w:r>
+        <w:t xml:space="preserve"> + </w:t>
+      </w:r>
+      <w:r>
+        <w:t xml:space="preserve">project the data onto the </w:t>
+      </w:r>
+      <w:r>
+        <w:rPr>
+          <w:b/>
+        </w:rPr>
+        <w:t>linear subspace</w:t>
+      </w:r>
+      <w:r>
+        <w:t xml:space="preserve"> </w:t>
+      </w:r>
+      <w:r>
+        <w:rPr>
+          <w:i/>
+        </w:rPr>
+        <w:t>spanned by this set of k vectors.</w:t>
+      </w:r>
+      <w:r>
+        <w:t xml:space="preserve"> </w:t>
+      </w:r>
+    </w:p>
+    <w:p>
+      <w:pPr>
+        <w:pStyle w:val="ListBullet"/>
+      </w:pPr>
+      <w:r>
+        <w:t xml:space="preserve">We want to find </w:t>
+      </w:r>
+      <w:r>
+        <w:t xml:space="preserve">a k-dimensional surface </w:t>
+      </w:r>
+      <w:r>
+        <w:t xml:space="preserve">(a 2D plane in this case) </w:t>
+      </w:r>
+      <w:r>
+        <w:t xml:space="preserve">where we can define the position of the </w:t>
+      </w:r>
+      <w:r>
+        <w:t xml:space="preserve">examples </w:t>
+      </w:r>
+      <w:r>
+        <w:t>in a plane using k directions to minimize the of projection distance</w:t>
+      </w:r>
+    </w:p>
+    <w:p>
+      <w:pPr>
+        <w:pStyle w:val="ListBullet"/>
+      </w:pPr>
+      <w:r>
+        <w:t xml:space="preserve">In a 3D example, given a point, </w:t>
+      </w:r>
+      <w:r>
+        <w:t xml:space="preserve">we would take </w:t>
+      </w:r>
+      <w:r>
+        <w:t xml:space="preserve">it + </w:t>
+      </w:r>
+      <w:r>
+        <w:t xml:space="preserve">project it onto </w:t>
+      </w:r>
+      <w:r>
+        <w:t xml:space="preserve">a </w:t>
+      </w:r>
+      <w:r>
+        <w:t>2D surface</w:t>
+      </w:r>
+      <w:r>
+        <w:t xml:space="preserve"> + the projection error would be</w:t>
+      </w:r>
+      <w:r>
+        <w:t xml:space="preserve"> the distance between the point </w:t>
+      </w:r>
+      <w:r>
+        <w:t xml:space="preserve">+ </w:t>
+      </w:r>
+      <w:r>
+        <w:t xml:space="preserve">where it gets projected down to my 2D surface. </w:t>
+      </w:r>
+    </w:p>
+    <w:p>
+      <w:pPr>
+        <w:pStyle w:val="ListBullet"/>
+        <w:numPr>
+          <w:ilvl w:val="0"/>
+          <w:numId w:val="0"/>
+        </w:numPr>
+        <w:ind w:left="1080" w:firstLine="360"/>
+      </w:pPr>
+      <w:r>
+        <w:rPr>
+          <w:noProof/>
+        </w:rPr>
+        <w:drawing>
+          <wp:inline distT="0" distB="0" distL="0" distR="0" wp14:anchorId="3B1151EA" wp14:editId="5819AFA7">
+            <wp:extent cx="2787015" cy="1759455"/>
+            <wp:effectExtent l="0" t="0" r="0" b="0"/>
+            <wp:docPr id="5" name="Picture 5"/>
+            <wp:cNvGraphicFramePr>
+              <a:graphicFrameLocks xmlns:a="http://schemas.openxmlformats.org/drawingml/2006/main" noChangeAspect="1"/>
+            </wp:cNvGraphicFramePr>
+            <a:graphic xmlns:a="http://schemas.openxmlformats.org/drawingml/2006/main">
+              <a:graphicData uri="http://schemas.openxmlformats.org/drawingml/2006/picture">
+                <pic:pic xmlns:pic="http://schemas.openxmlformats.org/drawingml/2006/picture">
+                  <pic:nvPicPr>
+                    <pic:cNvPr id="1" name=""/>
+                    <pic:cNvPicPr/>
+                  </pic:nvPicPr>
+                  <pic:blipFill>
+                    <a:blip r:embed="rId11"/>
+                    <a:stretch>
+                      <a:fillRect/>
+                    </a:stretch>
+                  </pic:blipFill>
+                  <pic:spPr>
+                    <a:xfrm>
+                      <a:off x="0" y="0"/>
+                      <a:ext cx="2802152" cy="1769011"/>
+                    </a:xfrm>
+                    <a:prstGeom prst="rect">
+                      <a:avLst/>
+                    </a:prstGeom>
+                  </pic:spPr>
+                </pic:pic>
+              </a:graphicData>
+            </a:graphic>
+          </wp:inline>
+        </w:drawing>
+      </w:r>
+    </w:p>
+    <w:p>
+      <w:pPr>
+        <w:pStyle w:val="ListBullet"/>
+      </w:pPr>
+      <w:r>
+        <w:t xml:space="preserve">PCA </w:t>
+      </w:r>
+      <w:r>
+        <w:t>tries to find the line/</w:t>
+      </w:r>
+      <w:r>
+        <w:t>plane</w:t>
+      </w:r>
+      <w:r>
+        <w:t xml:space="preserve">/whatever onto which to project data </w:t>
+      </w:r>
+      <w:r>
+        <w:t xml:space="preserve">to try to minimize </w:t>
+      </w:r>
+      <w:r>
+        <w:t>that error</w:t>
+      </w:r>
+    </w:p>
+    <w:p>
+      <w:pPr>
+        <w:pStyle w:val="ListBullet"/>
+        <w:numPr>
+          <w:ilvl w:val="0"/>
+          <w:numId w:val="0"/>
+        </w:numPr>
+        <w:ind w:left="360"/>
+      </w:pPr>
+    </w:p>
+    <w:p>
+      <w:pPr>
+        <w:pStyle w:val="ListBullet"/>
+      </w:pPr>
+      <w:r>
+        <w:rPr>
+          <w:i/>
+        </w:rPr>
+        <w:t xml:space="preserve">How </w:t>
+      </w:r>
+      <w:r>
+        <w:rPr>
+          <w:i/>
+        </w:rPr>
+        <w:t>does PCA relate to linear regression</w:t>
+      </w:r>
+      <w:r>
+        <w:t xml:space="preserve">? </w:t>
+      </w:r>
+    </w:p>
+    <w:p>
+      <w:pPr>
+        <w:pStyle w:val="ListBullet"/>
+      </w:pPr>
+      <w:r>
+        <w:t xml:space="preserve">When </w:t>
+      </w:r>
+      <w:r>
+        <w:t xml:space="preserve">explaining PCA, sometimes </w:t>
+      </w:r>
+      <w:r>
+        <w:t xml:space="preserve">it </w:t>
+      </w:r>
+      <w:r>
+        <w:t xml:space="preserve">looks a bit like linear regression. </w:t>
+      </w:r>
+    </w:p>
+    <w:p>
+      <w:pPr>
+        <w:pStyle w:val="ListBullet"/>
+      </w:pPr>
+      <w:r>
+        <w:t xml:space="preserve">Despite </w:t>
+      </w:r>
+      <w:r>
+        <w:t xml:space="preserve">some cosmetic similarity, these are totally different algorithms. </w:t>
+      </w:r>
+    </w:p>
+    <w:p>
+      <w:pPr>
+        <w:pStyle w:val="ListBullet"/>
+      </w:pPr>
+      <w:r>
+        <w:t xml:space="preserve">If doing linear regression, </w:t>
+      </w:r>
+      <w:r>
+        <w:t xml:space="preserve">we’d </w:t>
+      </w:r>
+      <w:r>
+        <w:t>be trying to predi</w:t>
+      </w:r>
+      <w:r>
+        <w:t xml:space="preserve">ct the value of some variable Y given some info features X </w:t>
+      </w:r>
+      <w:r>
+        <w:t xml:space="preserve">by </w:t>
+      </w:r>
+      <w:r>
+        <w:t>fitting a straight li</w:t>
+      </w:r>
+      <w:r>
+        <w:t xml:space="preserve">ne so as to minimize the squared </w:t>
+      </w:r>
+      <w:r>
+        <w:t xml:space="preserve">error between </w:t>
+      </w:r>
+      <w:r>
+        <w:t xml:space="preserve">a </w:t>
+      </w:r>
+      <w:r>
+        <w:t xml:space="preserve">point </w:t>
+      </w:r>
+      <w:r>
+        <w:t xml:space="preserve">+ that </w:t>
+      </w:r>
+      <w:r>
+        <w:t>straight line</w:t>
+      </w:r>
+    </w:p>
+    <w:p>
+      <w:pPr>
+        <w:pStyle w:val="ListBullet"/>
+      </w:pPr>
+      <w:r>
+        <w:t xml:space="preserve">These error </w:t>
+      </w:r>
+      <w:r>
+        <w:t xml:space="preserve">lines are the vertical distance between the point and the value predicted by the hypothesis. </w:t>
+      </w:r>
+    </w:p>
+    <w:p>
+      <w:pPr>
+        <w:pStyle w:val="ListBullet"/>
+      </w:pPr>
+      <w:r>
+        <w:t>Whereas in contrast, in PCA, it tries to minimize the magnitude of these lines</w:t>
+      </w:r>
+      <w:r>
+        <w:t xml:space="preserve"> </w:t>
+      </w:r>
+      <w:r>
+        <w:rPr>
+          <w:i/>
+        </w:rPr>
+        <w:t>drawn at an angle</w:t>
+      </w:r>
+      <w:r>
+        <w:rPr>
+          <w:i/>
+        </w:rPr>
+        <w:t xml:space="preserve">, </w:t>
+      </w:r>
+      <w:r>
+        <w:t xml:space="preserve">the </w:t>
+      </w:r>
+      <w:r>
+        <w:rPr>
+          <w:b/>
+        </w:rPr>
+        <w:t>shortest orthogonal distances</w:t>
+      </w:r>
+      <w:r>
+        <w:t>/</w:t>
+      </w:r>
+      <w:r>
+        <w:t xml:space="preserve">distance between the point x and this red line. </w:t>
+      </w:r>
+    </w:p>
+    <w:p>
+      <w:pPr>
+        <w:pStyle w:val="ListBullet"/>
+      </w:pPr>
+      <w:r>
+        <w:t xml:space="preserve">This </w:t>
+      </w:r>
+      <w:r>
+        <w:t xml:space="preserve">gives very different effects depending on the dataset. </w:t>
+      </w:r>
+    </w:p>
+    <w:p>
+      <w:pPr>
+        <w:pStyle w:val="ListBullet"/>
+      </w:pPr>
+      <w:r>
+        <w:lastRenderedPageBreak/>
+        <w:t xml:space="preserve">More </w:t>
+      </w:r>
+      <w:r>
+        <w:t xml:space="preserve">generally, </w:t>
+      </w:r>
+      <w:r>
+        <w:t xml:space="preserve">w/ </w:t>
+      </w:r>
+      <w:r>
+        <w:t xml:space="preserve">linear regression, there is </w:t>
+      </w:r>
+      <w:r>
+        <w:t xml:space="preserve">a </w:t>
+      </w:r>
+      <w:r>
+        <w:t xml:space="preserve">distinguished variable </w:t>
+      </w:r>
+      <w:r>
+        <w:t xml:space="preserve">Y </w:t>
+      </w:r>
+      <w:r>
+        <w:t xml:space="preserve">we're trying to predict. </w:t>
+      </w:r>
+    </w:p>
+    <w:p>
+      <w:pPr>
+        <w:pStyle w:val="ListBullet"/>
+      </w:pPr>
+      <w:r>
+        <w:t xml:space="preserve">We’re </w:t>
+      </w:r>
+      <w:r>
+        <w:t xml:space="preserve">taking all the values of </w:t>
+      </w:r>
+      <w:r>
+        <w:t xml:space="preserve">X </w:t>
+      </w:r>
+      <w:r>
+        <w:t xml:space="preserve">and try to use that to predict </w:t>
+      </w:r>
+      <w:r>
+        <w:t>Y</w:t>
+      </w:r>
+      <w:r>
+        <w:t xml:space="preserve">. </w:t>
+      </w:r>
+    </w:p>
+    <w:p>
+      <w:pPr>
+        <w:pStyle w:val="ListBullet"/>
+      </w:pPr>
+      <w:r>
+        <w:t>Whereas i</w:t>
+      </w:r>
+      <w:r>
+        <w:t xml:space="preserve">n PCA, there is no distinguished </w:t>
+      </w:r>
+      <w:r>
+        <w:t xml:space="preserve">variable </w:t>
+      </w:r>
+      <w:r>
+        <w:t xml:space="preserve">Y </w:t>
+      </w:r>
+      <w:r>
+        <w:t>we're trying to predict</w:t>
+      </w:r>
+      <w:r>
+        <w:t xml:space="preserve"> + instead </w:t>
+      </w:r>
+      <w:r>
+        <w:t>we have a list of features</w:t>
+      </w:r>
+      <w:r>
+        <w:t xml:space="preserve"> X-X(n) +</w:t>
+      </w:r>
+      <w:r>
+        <w:t xml:space="preserve"> all these features are treated equally </w:t>
+      </w:r>
+    </w:p>
+    <w:p>
+      <w:pPr>
+        <w:pStyle w:val="ListBullet"/>
+      </w:pPr>
+      <w:r>
+        <w:rPr>
+          <w:noProof/>
+        </w:rPr>
+        <w:drawing>
+          <wp:inline distT="0" distB="0" distL="0" distR="0" wp14:anchorId="0D61C9FC" wp14:editId="218437E7">
+            <wp:extent cx="6449438" cy="259080"/>
+            <wp:effectExtent l="0" t="0" r="8890" b="7620"/>
+            <wp:docPr id="7" name="Picture 7"/>
+            <wp:cNvGraphicFramePr>
+              <a:graphicFrameLocks xmlns:a="http://schemas.openxmlformats.org/drawingml/2006/main" noChangeAspect="1"/>
+            </wp:cNvGraphicFramePr>
+            <a:graphic xmlns:a="http://schemas.openxmlformats.org/drawingml/2006/main">
+              <a:graphicData uri="http://schemas.openxmlformats.org/drawingml/2006/picture">
+                <pic:pic xmlns:pic="http://schemas.openxmlformats.org/drawingml/2006/picture">
+                  <pic:nvPicPr>
+                    <pic:cNvPr id="1" name=""/>
+                    <pic:cNvPicPr/>
+                  </pic:nvPicPr>
+                  <pic:blipFill>
+                    <a:blip r:embed="rId12"/>
+                    <a:stretch>
+                      <a:fillRect/>
+                    </a:stretch>
+                  </pic:blipFill>
+                  <pic:spPr>
+                    <a:xfrm>
+                      <a:off x="0" y="0"/>
+                      <a:ext cx="6458655" cy="259450"/>
+                    </a:xfrm>
+                    <a:prstGeom prst="rect">
+                      <a:avLst/>
+                    </a:prstGeom>
+                  </pic:spPr>
+                </pic:pic>
+              </a:graphicData>
+            </a:graphic>
+          </wp:inline>
+        </w:drawing>
+      </w:r>
+      <w:r>
+        <w:rPr>
+          <w:noProof/>
+        </w:rPr>
+        <w:drawing>
+          <wp:inline distT="0" distB="0" distL="0" distR="0" wp14:anchorId="687ECD7B" wp14:editId="6B7B9814">
+            <wp:extent cx="5943600" cy="328930"/>
+            <wp:effectExtent l="0" t="0" r="0" b="0"/>
+            <wp:docPr id="8" name="Picture 8"/>
+            <wp:cNvGraphicFramePr>
+              <a:graphicFrameLocks xmlns:a="http://schemas.openxmlformats.org/drawingml/2006/main" noChangeAspect="1"/>
+            </wp:cNvGraphicFramePr>
+            <a:graphic xmlns:a="http://schemas.openxmlformats.org/drawingml/2006/main">
+              <a:graphicData uri="http://schemas.openxmlformats.org/drawingml/2006/picture">
+                <pic:pic xmlns:pic="http://schemas.openxmlformats.org/drawingml/2006/picture">
+                  <pic:nvPicPr>
+                    <pic:cNvPr id="1" name=""/>
+                    <pic:cNvPicPr/>
+                  </pic:nvPicPr>
+                  <pic:blipFill>
+                    <a:blip r:embed="rId13"/>
+                    <a:stretch>
+                      <a:fillRect/>
+                    </a:stretch>
+                  </pic:blipFill>
+                  <pic:spPr>
+                    <a:xfrm>
+                      <a:off x="0" y="0"/>
+                      <a:ext cx="5943600" cy="328930"/>
+                    </a:xfrm>
+                    <a:prstGeom prst="rect">
+                      <a:avLst/>
+                    </a:prstGeom>
+                  </pic:spPr>
+                </pic:pic>
+              </a:graphicData>
+            </a:graphic>
+          </wp:inline>
+        </w:drawing>
+      </w:r>
+    </w:p>
+    <w:p>
+      <w:pPr>
+        <w:pStyle w:val="ListBullet"/>
+        <w:numPr>
+          <w:ilvl w:val="0"/>
+          <w:numId w:val="0"/>
+        </w:numPr>
+        <w:ind w:left="2160" w:firstLine="720"/>
+      </w:pPr>
+      <w:r>
+        <w:rPr>
+          <w:noProof/>
+        </w:rPr>
+        <w:drawing>
+          <wp:inline distT="0" distB="0" distL="0" distR="0" wp14:anchorId="15647E3F" wp14:editId="3068C6CF">
+            <wp:extent cx="2008924" cy="1503045"/>
+            <wp:effectExtent l="0" t="0" r="0" b="1905"/>
+            <wp:docPr id="9" name="Picture 9"/>
+            <wp:cNvGraphicFramePr>
+              <a:graphicFrameLocks xmlns:a="http://schemas.openxmlformats.org/drawingml/2006/main" noChangeAspect="1"/>
+            </wp:cNvGraphicFramePr>
+            <a:graphic xmlns:a="http://schemas.openxmlformats.org/drawingml/2006/main">
+              <a:graphicData uri="http://schemas.openxmlformats.org/drawingml/2006/picture">
+                <pic:pic xmlns:pic="http://schemas.openxmlformats.org/drawingml/2006/picture">
+                  <pic:nvPicPr>
+                    <pic:cNvPr id="1" name=""/>
+                    <pic:cNvPicPr/>
+                  </pic:nvPicPr>
+                  <pic:blipFill>
+                    <a:blip r:embed="rId14"/>
+                    <a:stretch>
+                      <a:fillRect/>
+                    </a:stretch>
+                  </pic:blipFill>
+                  <pic:spPr>
+                    <a:xfrm>
+                      <a:off x="0" y="0"/>
+                      <a:ext cx="2018198" cy="1509983"/>
+                    </a:xfrm>
+                    <a:prstGeom prst="rect">
+                      <a:avLst/>
+                    </a:prstGeom>
+                  </pic:spPr>
+                </pic:pic>
+              </a:graphicData>
+            </a:graphic>
+          </wp:inline>
+        </w:drawing>
+      </w:r>
+    </w:p>
+    <w:p>
+      <w:pPr>
+        <w:pStyle w:val="ListBullet"/>
+        <w:tabs>
+          <w:tab w:val="clear" w:pos="360"/>
+          <w:tab w:val="num" w:pos="1800"/>
+        </w:tabs>
+        <w:ind w:left="1800"/>
+      </w:pPr>
+      <w:bookmarkStart w:id="0" w:name="_GoBack"/>
+      <w:bookmarkEnd w:id="0"/>
+      <w:r>
+        <w:rPr>
+          <w:noProof/>
+        </w:rPr>
+        <w:drawing>
+          <wp:inline distT="0" distB="0" distL="0" distR="0" wp14:anchorId="358048AF" wp14:editId="40750D8D">
+            <wp:extent cx="1257300" cy="504825"/>
+            <wp:effectExtent l="0" t="0" r="0" b="9525"/>
+            <wp:docPr id="10" name="Picture 10"/>
+            <wp:cNvGraphicFramePr>
+              <a:graphicFrameLocks xmlns:a="http://schemas.openxmlformats.org/drawingml/2006/main" noChangeAspect="1"/>
+            </wp:cNvGraphicFramePr>
+            <a:graphic xmlns:a="http://schemas.openxmlformats.org/drawingml/2006/main">
+              <a:graphicData uri="http://schemas.openxmlformats.org/drawingml/2006/picture">
+                <pic:pic xmlns:pic="http://schemas.openxmlformats.org/drawingml/2006/picture">
+                  <pic:nvPicPr>
+                    <pic:cNvPr id="1" name=""/>
+                    <pic:cNvPicPr/>
+                  </pic:nvPicPr>
+                  <pic:blipFill>
+                    <a:blip r:embed="rId15"/>
+                    <a:stretch>
+                      <a:fillRect/>
+                    </a:stretch>
+                  </pic:blipFill>
+                  <pic:spPr>
+                    <a:xfrm>
+                      <a:off x="0" y="0"/>
+                      <a:ext cx="1257300" cy="504825"/>
+                    </a:xfrm>
+                    <a:prstGeom prst="rect">
+                      <a:avLst/>
+                    </a:prstGeom>
+                  </pic:spPr>
+                </pic:pic>
+              </a:graphicData>
+            </a:graphic>
+          </wp:inline>
+        </w:drawing>
+      </w:r>
+    </w:p>
+    <w:p>
+      <w:pPr>
+        <w:pStyle w:val="ListBullet"/>
+        <w:numPr>
+          <w:ilvl w:val="0"/>
+          <w:numId w:val="0"/>
+        </w:numPr>
+        <w:jc w:val="center"/>
+      </w:pPr>
     </w:p>
     <w:p>
       <w:pPr>
@@ -134,8 +1381,6 @@
           <w:u w:val="single"/>
         </w:rPr>
       </w:pPr>
-      <w:bookmarkStart w:id="0" w:name="_GoBack"/>
-      <w:bookmarkEnd w:id="0"/>
       <w:r>
         <w:rPr>
           <w:b/>
@@ -163,7 +1408,7 @@
 </file>
 
 <file path=word/endnotes.xml><?xml version="1.0" encoding="utf-8"?>
-<w:endnotes xmlns:wpc="http://schemas.microsoft.com/office/word/2010/wordprocessingCanvas" xmlns:mc="http://schemas.openxmlformats.org/markup-compatibility/2006" xmlns:o="urn:schemas-microsoft-com:office:office" xmlns:r="http://schemas.openxmlformats.org/officeDocument/2006/relationships" xmlns:m="http://schemas.openxmlformats.org/officeDocument/2006/math" xmlns:v="urn:schemas-microsoft-com:vml" xmlns:wp14="http://schemas.microsoft.com/office/word/2010/wordprocessingDrawing" xmlns:wp="http://schemas.openxmlformats.org/drawingml/2006/wordprocessingDrawing" xmlns:w10="urn:schemas-microsoft-com:office:word" xmlns:w="http://schemas.openxmlformats.org/wordprocessingml/2006/main" xmlns:w14="http://schemas.microsoft.com/office/word/2010/wordml" xmlns:w15="http://schemas.microsoft.com/office/word/2012/wordml" xmlns:wpg="http://schemas.microsoft.com/office/word/2010/wordprocessingGroup" xmlns:wpi="http://schemas.microsoft.com/office/word/2010/wordprocessingInk" xmlns:wne="http://schemas.microsoft.com/office/word/2006/wordml" xmlns:wps="http://schemas.microsoft.com/office/word/2010/wordprocessingShape" mc:Ignorable="w14 w15 wp14">
+<w:endnotes xmlns:wpc="http://schemas.microsoft.com/office/word/2010/wordprocessingCanvas" xmlns:cx="http://schemas.microsoft.com/office/drawing/2014/chartex" xmlns:cx1="http://schemas.microsoft.com/office/drawing/2015/9/8/chartex" xmlns:cx2="http://schemas.microsoft.com/office/drawing/2015/10/21/chartex" xmlns:cx3="http://schemas.microsoft.com/office/drawing/2016/5/9/chartex" xmlns:cx4="http://schemas.microsoft.com/office/drawing/2016/5/10/chartex" xmlns:cx5="http://schemas.microsoft.com/office/drawing/2016/5/11/chartex" xmlns:cx6="http://schemas.microsoft.com/office/drawing/2016/5/12/chartex" xmlns:cx7="http://schemas.microsoft.com/office/drawing/2016/5/13/chartex" xmlns:cx8="http://schemas.microsoft.com/office/drawing/2016/5/14/chartex" xmlns:mc="http://schemas.openxmlformats.org/markup-compatibility/2006" xmlns:aink="http://schemas.microsoft.com/office/drawing/2016/ink" xmlns:am3d="http://schemas.microsoft.com/office/drawing/2017/model3d" xmlns:o="urn:schemas-microsoft-com:office:office" xmlns:r="http://schemas.openxmlformats.org/officeDocument/2006/relationships" xmlns:m="http://schemas.openxmlformats.org/officeDocument/2006/math" xmlns:v="urn:schemas-microsoft-com:vml" xmlns:wp14="http://schemas.microsoft.com/office/word/2010/wordprocessingDrawing" xmlns:wp="http://schemas.openxmlformats.org/drawingml/2006/wordprocessingDrawing" xmlns:w10="urn:schemas-microsoft-com:office:word" xmlns:w="http://schemas.openxmlformats.org/wordprocessingml/2006/main" xmlns:w14="http://schemas.microsoft.com/office/word/2010/wordml" xmlns:w15="http://schemas.microsoft.com/office/word/2012/wordml" xmlns:w16cid="http://schemas.microsoft.com/office/word/2016/wordml/cid" xmlns:w16se="http://schemas.microsoft.com/office/word/2015/wordml/symex" xmlns:wpg="http://schemas.microsoft.com/office/word/2010/wordprocessingGroup" xmlns:wpi="http://schemas.microsoft.com/office/word/2010/wordprocessingInk" xmlns:wne="http://schemas.microsoft.com/office/word/2006/wordml" xmlns:wps="http://schemas.microsoft.com/office/word/2010/wordprocessingShape" mc:Ignorable="w14 w15 w16se w16cid wp14">
   <w:endnote w:type="separator" w:id="-1">
     <w:p>
       <w:pPr>
@@ -188,7 +1433,7 @@
 </file>
 
 <file path=word/footnotes.xml><?xml version="1.0" encoding="utf-8"?>
-<w:footnotes xmlns:wpc="http://schemas.microsoft.com/office/word/2010/wordprocessingCanvas" xmlns:mc="http://schemas.openxmlformats.org/markup-compatibility/2006" xmlns:o="urn:schemas-microsoft-com:office:office" xmlns:r="http://schemas.openxmlformats.org/officeDocument/2006/relationships" xmlns:m="http://schemas.openxmlformats.org/officeDocument/2006/math" xmlns:v="urn:schemas-microsoft-com:vml" xmlns:wp14="http://schemas.microsoft.com/office/word/2010/wordprocessingDrawing" xmlns:wp="http://schemas.openxmlformats.org/drawingml/2006/wordprocessingDrawing" xmlns:w10="urn:schemas-microsoft-com:office:word" xmlns:w="http://schemas.openxmlformats.org/wordprocessingml/2006/main" xmlns:w14="http://schemas.microsoft.com/office/word/2010/wordml" xmlns:w15="http://schemas.microsoft.com/office/word/2012/wordml" xmlns:wpg="http://schemas.microsoft.com/office/word/2010/wordprocessingGroup" xmlns:wpi="http://schemas.microsoft.com/office/word/2010/wordprocessingInk" xmlns:wne="http://schemas.microsoft.com/office/word/2006/wordml" xmlns:wps="http://schemas.microsoft.com/office/word/2010/wordprocessingShape" mc:Ignorable="w14 w15 wp14">
+<w:footnotes xmlns:wpc="http://schemas.microsoft.com/office/word/2010/wordprocessingCanvas" xmlns:cx="http://schemas.microsoft.com/office/drawing/2014/chartex" xmlns:cx1="http://schemas.microsoft.com/office/drawing/2015/9/8/chartex" xmlns:cx2="http://schemas.microsoft.com/office/drawing/2015/10/21/chartex" xmlns:cx3="http://schemas.microsoft.com/office/drawing/2016/5/9/chartex" xmlns:cx4="http://schemas.microsoft.com/office/drawing/2016/5/10/chartex" xmlns:cx5="http://schemas.microsoft.com/office/drawing/2016/5/11/chartex" xmlns:cx6="http://schemas.microsoft.com/office/drawing/2016/5/12/chartex" xmlns:cx7="http://schemas.microsoft.com/office/drawing/2016/5/13/chartex" xmlns:cx8="http://schemas.microsoft.com/office/drawing/2016/5/14/chartex" xmlns:mc="http://schemas.openxmlformats.org/markup-compatibility/2006" xmlns:aink="http://schemas.microsoft.com/office/drawing/2016/ink" xmlns:am3d="http://schemas.microsoft.com/office/drawing/2017/model3d" xmlns:o="urn:schemas-microsoft-com:office:office" xmlns:r="http://schemas.openxmlformats.org/officeDocument/2006/relationships" xmlns:m="http://schemas.openxmlformats.org/officeDocument/2006/math" xmlns:v="urn:schemas-microsoft-com:vml" xmlns:wp14="http://schemas.microsoft.com/office/word/2010/wordprocessingDrawing" xmlns:wp="http://schemas.openxmlformats.org/drawingml/2006/wordprocessingDrawing" xmlns:w10="urn:schemas-microsoft-com:office:word" xmlns:w="http://schemas.openxmlformats.org/wordprocessingml/2006/main" xmlns:w14="http://schemas.microsoft.com/office/word/2010/wordml" xmlns:w15="http://schemas.microsoft.com/office/word/2012/wordml" xmlns:w16cid="http://schemas.microsoft.com/office/word/2016/wordml/cid" xmlns:w16se="http://schemas.microsoft.com/office/word/2015/wordml/symex" xmlns:wpg="http://schemas.microsoft.com/office/word/2010/wordprocessingGroup" xmlns:wpi="http://schemas.microsoft.com/office/word/2010/wordprocessingInk" xmlns:wne="http://schemas.microsoft.com/office/word/2006/wordml" xmlns:wps="http://schemas.microsoft.com/office/word/2010/wordprocessingShape" mc:Ignorable="w14 w15 w16se w16cid wp14">
   <w:footnote w:type="separator" w:id="-1">
     <w:p>
       <w:pPr>
@@ -213,7 +1458,7 @@
 </file>
 
 <file path=word/numbering.xml><?xml version="1.0" encoding="utf-8"?>
-<w:numbering xmlns:wpc="http://schemas.microsoft.com/office/word/2010/wordprocessingCanvas" xmlns:mc="http://schemas.openxmlformats.org/markup-compatibility/2006" xmlns:o="urn:schemas-microsoft-com:office:office" xmlns:r="http://schemas.openxmlformats.org/officeDocument/2006/relationships" xmlns:m="http://schemas.openxmlformats.org/officeDocument/2006/math" xmlns:v="urn:schemas-microsoft-com:vml" xmlns:wp14="http://schemas.microsoft.com/office/word/2010/wordprocessingDrawing" xmlns:wp="http://schemas.openxmlformats.org/drawingml/2006/wordprocessingDrawing" xmlns:w10="urn:schemas-microsoft-com:office:word" xmlns:w="http://schemas.openxmlformats.org/wordprocessingml/2006/main" xmlns:w14="http://schemas.microsoft.com/office/word/2010/wordml" xmlns:w15="http://schemas.microsoft.com/office/word/2012/wordml" xmlns:wpg="http://schemas.microsoft.com/office/word/2010/wordprocessingGroup" xmlns:wpi="http://schemas.microsoft.com/office/word/2010/wordprocessingInk" xmlns:wne="http://schemas.microsoft.com/office/word/2006/wordml" xmlns:wps="http://schemas.microsoft.com/office/word/2010/wordprocessingShape" mc:Ignorable="w14 w15 wp14">
+<w:numbering xmlns:wpc="http://schemas.microsoft.com/office/word/2010/wordprocessingCanvas" xmlns:cx="http://schemas.microsoft.com/office/drawing/2014/chartex" xmlns:cx1="http://schemas.microsoft.com/office/drawing/2015/9/8/chartex" xmlns:cx2="http://schemas.microsoft.com/office/drawing/2015/10/21/chartex" xmlns:cx3="http://schemas.microsoft.com/office/drawing/2016/5/9/chartex" xmlns:cx4="http://schemas.microsoft.com/office/drawing/2016/5/10/chartex" xmlns:cx5="http://schemas.microsoft.com/office/drawing/2016/5/11/chartex" xmlns:cx6="http://schemas.microsoft.com/office/drawing/2016/5/12/chartex" xmlns:cx7="http://schemas.microsoft.com/office/drawing/2016/5/13/chartex" xmlns:cx8="http://schemas.microsoft.com/office/drawing/2016/5/14/chartex" xmlns:mc="http://schemas.openxmlformats.org/markup-compatibility/2006" xmlns:aink="http://schemas.microsoft.com/office/drawing/2016/ink" xmlns:am3d="http://schemas.microsoft.com/office/drawing/2017/model3d" xmlns:o="urn:schemas-microsoft-com:office:office" xmlns:r="http://schemas.openxmlformats.org/officeDocument/2006/relationships" xmlns:m="http://schemas.openxmlformats.org/officeDocument/2006/math" xmlns:v="urn:schemas-microsoft-com:vml" xmlns:wp14="http://schemas.microsoft.com/office/word/2010/wordprocessingDrawing" xmlns:wp="http://schemas.openxmlformats.org/drawingml/2006/wordprocessingDrawing" xmlns:w10="urn:schemas-microsoft-com:office:word" xmlns:w="http://schemas.openxmlformats.org/wordprocessingml/2006/main" xmlns:w14="http://schemas.microsoft.com/office/word/2010/wordml" xmlns:w15="http://schemas.microsoft.com/office/word/2012/wordml" xmlns:w16cid="http://schemas.microsoft.com/office/word/2016/wordml/cid" xmlns:w16se="http://schemas.microsoft.com/office/word/2015/wordml/symex" xmlns:wpg="http://schemas.microsoft.com/office/word/2010/wordprocessingGroup" xmlns:wpi="http://schemas.microsoft.com/office/word/2010/wordprocessingInk" xmlns:wne="http://schemas.microsoft.com/office/word/2006/wordml" xmlns:wps="http://schemas.microsoft.com/office/word/2010/wordprocessingShape" mc:Ignorable="w14 w15 w16se w16cid wp14">
   <w:abstractNum w:abstractNumId="0" w15:restartNumberingAfterBreak="0">
     <w:nsid w:val="FFFFFF89"/>
     <w:multiLevelType w:val="singleLevel"/>
@@ -248,7 +1493,7 @@
 </file>
 
 <file path=word/styles.xml><?xml version="1.0" encoding="utf-8"?>
-<w:styles xmlns:mc="http://schemas.openxmlformats.org/markup-compatibility/2006" xmlns:r="http://schemas.openxmlformats.org/officeDocument/2006/relationships" xmlns:w="http://schemas.openxmlformats.org/wordprocessingml/2006/main" xmlns:w14="http://schemas.microsoft.com/office/word/2010/wordml" xmlns:w15="http://schemas.microsoft.com/office/word/2012/wordml" mc:Ignorable="w14 w15">
+<w:styles xmlns:mc="http://schemas.openxmlformats.org/markup-compatibility/2006" xmlns:r="http://schemas.openxmlformats.org/officeDocument/2006/relationships" xmlns:w="http://schemas.openxmlformats.org/wordprocessingml/2006/main" xmlns:w14="http://schemas.microsoft.com/office/word/2010/wordml" xmlns:w15="http://schemas.microsoft.com/office/word/2012/wordml" xmlns:w16cid="http://schemas.microsoft.com/office/word/2016/wordml/cid" xmlns:w16se="http://schemas.microsoft.com/office/word/2015/wordml/symex" mc:Ignorable="w14 w15 w16se w16cid">
   <w:docDefaults>
     <w:rPrDefault>
       <w:rPr>
@@ -264,7 +1509,7 @@
       </w:pPr>
     </w:pPrDefault>
   </w:docDefaults>
-  <w:latentStyles w:defLockedState="0" w:defUIPriority="99" w:defSemiHidden="0" w:defUnhideWhenUsed="0" w:defQFormat="0" w:count="371">
+  <w:latentStyles w:defLockedState="0" w:defUIPriority="99" w:defSemiHidden="0" w:defUnhideWhenUsed="0" w:defQFormat="0" w:count="375">
     <w:lsdException w:name="Normal" w:uiPriority="0" w:qFormat="1"/>
     <w:lsdException w:name="heading 1" w:uiPriority="9" w:qFormat="1"/>
     <w:lsdException w:name="heading 2" w:semiHidden="1" w:uiPriority="9" w:unhideWhenUsed="1" w:qFormat="1"/>
@@ -370,7 +1615,6 @@
     <w:lsdException w:name="HTML Sample" w:semiHidden="1" w:unhideWhenUsed="1"/>
     <w:lsdException w:name="HTML Typewriter" w:semiHidden="1" w:unhideWhenUsed="1"/>
     <w:lsdException w:name="HTML Variable" w:semiHidden="1" w:unhideWhenUsed="1"/>
-    <w:lsdException w:name="Normal Table" w:semiHidden="1" w:unhideWhenUsed="1"/>
     <w:lsdException w:name="annotation subject" w:semiHidden="1" w:unhideWhenUsed="1"/>
     <w:lsdException w:name="No List" w:semiHidden="1" w:unhideWhenUsed="1"/>
     <w:lsdException w:name="Outline List 1" w:semiHidden="1" w:unhideWhenUsed="1"/>
@@ -414,10 +1658,8 @@
     <w:lsdException w:name="Table Elegant" w:semiHidden="1" w:unhideWhenUsed="1"/>
     <w:lsdException w:name="Table Professional" w:semiHidden="1" w:unhideWhenUsed="1"/>
     <w:lsdException w:name="Table Subtle 1" w:semiHidden="1" w:unhideWhenUsed="1"/>
-    <w:lsdException w:name="Table Subtle 2" w:semiHidden="1" w:unhideWhenUsed="1"/>
     <w:lsdException w:name="Table Web 1" w:semiHidden="1" w:unhideWhenUsed="1"/>
     <w:lsdException w:name="Table Web 2" w:semiHidden="1" w:unhideWhenUsed="1"/>
-    <w:lsdException w:name="Table Web 3" w:semiHidden="1" w:unhideWhenUsed="1"/>
     <w:lsdException w:name="Balloon Text" w:semiHidden="1" w:unhideWhenUsed="1"/>
     <w:lsdException w:name="Table Grid" w:uiPriority="39"/>
     <w:lsdException w:name="Table Theme" w:semiHidden="1" w:unhideWhenUsed="1"/>
@@ -636,6 +1878,10 @@
     <w:lsdException w:name="List Table 5 Dark Accent 6" w:uiPriority="50"/>
     <w:lsdException w:name="List Table 6 Colorful Accent 6" w:uiPriority="51"/>
     <w:lsdException w:name="List Table 7 Colorful Accent 6" w:uiPriority="52"/>
+    <w:lsdException w:name="Mention" w:semiHidden="1" w:unhideWhenUsed="1"/>
+    <w:lsdException w:name="Smart Hyperlink" w:semiHidden="1" w:unhideWhenUsed="1"/>
+    <w:lsdException w:name="Hashtag" w:semiHidden="1" w:unhideWhenUsed="1"/>
+    <w:lsdException w:name="Unresolved Mention" w:semiHidden="1" w:unhideWhenUsed="1"/>
   </w:latentStyles>
   <w:style w:type="paragraph" w:default="1" w:styleId="Normal">
     <w:name w:val="Normal"/>

</xml_diff>

<commit_message>
Finish PCA lectures in Coursera Stanford ML
</commit_message>
<xml_diff>
--- a/MachineLearning/Coursera/StanfordMachineLearning/Week8_UnsupervisedLearning/Week_8_2_2_PrincipalComponentAnalysis.docx
+++ b/MachineLearning/Coursera/StanfordMachineLearning/Week8_UnsupervisedLearning/Week_8_2_2_PrincipalComponentAnalysis.docx
@@ -1,6 +1,6 @@
 
 <file path=word/document.xml><?xml version="1.0" encoding="utf-8"?>
-<w:document xmlns:wpc="http://schemas.microsoft.com/office/word/2010/wordprocessingCanvas" xmlns:cx="http://schemas.microsoft.com/office/drawing/2014/chartex" xmlns:cx1="http://schemas.microsoft.com/office/drawing/2015/9/8/chartex" xmlns:cx2="http://schemas.microsoft.com/office/drawing/2015/10/21/chartex" xmlns:cx3="http://schemas.microsoft.com/office/drawing/2016/5/9/chartex" xmlns:cx4="http://schemas.microsoft.com/office/drawing/2016/5/10/chartex" xmlns:cx5="http://schemas.microsoft.com/office/drawing/2016/5/11/chartex" xmlns:cx6="http://schemas.microsoft.com/office/drawing/2016/5/12/chartex" xmlns:cx7="http://schemas.microsoft.com/office/drawing/2016/5/13/chartex" xmlns:cx8="http://schemas.microsoft.com/office/drawing/2016/5/14/chartex" xmlns:mc="http://schemas.openxmlformats.org/markup-compatibility/2006" xmlns:aink="http://schemas.microsoft.com/office/drawing/2016/ink" xmlns:am3d="http://schemas.microsoft.com/office/drawing/2017/model3d" xmlns:o="urn:schemas-microsoft-com:office:office" xmlns:r="http://schemas.openxmlformats.org/officeDocument/2006/relationships" xmlns:m="http://schemas.openxmlformats.org/officeDocument/2006/math" xmlns:v="urn:schemas-microsoft-com:vml" xmlns:wp14="http://schemas.microsoft.com/office/word/2010/wordprocessingDrawing" xmlns:wp="http://schemas.openxmlformats.org/drawingml/2006/wordprocessingDrawing" xmlns:w10="urn:schemas-microsoft-com:office:word" xmlns:w="http://schemas.openxmlformats.org/wordprocessingml/2006/main" xmlns:w14="http://schemas.microsoft.com/office/word/2010/wordml" xmlns:w15="http://schemas.microsoft.com/office/word/2012/wordml" xmlns:w16cid="http://schemas.microsoft.com/office/word/2016/wordml/cid" xmlns:w16se="http://schemas.microsoft.com/office/word/2015/wordml/symex" xmlns:wpg="http://schemas.microsoft.com/office/word/2010/wordprocessingGroup" xmlns:wpi="http://schemas.microsoft.com/office/word/2010/wordprocessingInk" xmlns:wne="http://schemas.microsoft.com/office/word/2006/wordml" xmlns:wps="http://schemas.microsoft.com/office/word/2010/wordprocessingShape" mc:Ignorable="w14 w15 w16se w16cid wp14">
+<w:document xmlns:wpc="http://schemas.microsoft.com/office/word/2010/wordprocessingCanvas" xmlns:mc="http://schemas.openxmlformats.org/markup-compatibility/2006" xmlns:o="urn:schemas-microsoft-com:office:office" xmlns:r="http://schemas.openxmlformats.org/officeDocument/2006/relationships" xmlns:m="http://schemas.openxmlformats.org/officeDocument/2006/math" xmlns:v="urn:schemas-microsoft-com:vml" xmlns:wp14="http://schemas.microsoft.com/office/word/2010/wordprocessingDrawing" xmlns:wp="http://schemas.openxmlformats.org/drawingml/2006/wordprocessingDrawing" xmlns:w10="urn:schemas-microsoft-com:office:word" xmlns:w="http://schemas.openxmlformats.org/wordprocessingml/2006/main" xmlns:w14="http://schemas.microsoft.com/office/word/2010/wordml" xmlns:w15="http://schemas.microsoft.com/office/word/2012/wordml" xmlns:wpg="http://schemas.microsoft.com/office/word/2010/wordprocessingGroup" xmlns:wpi="http://schemas.microsoft.com/office/word/2010/wordprocessingInk" xmlns:wne="http://schemas.microsoft.com/office/word/2006/wordml" xmlns:wps="http://schemas.microsoft.com/office/word/2010/wordprocessingShape" mc:Ignorable="w14 w15 wp14">
   <w:body>
     <w:p>
       <w:pPr>
@@ -1076,36 +1076,36 @@
         <w:pStyle w:val="ListBullet"/>
       </w:pPr>
       <w:r>
+        <w:t xml:space="preserve">More </w:t>
+      </w:r>
+      <w:r>
+        <w:t xml:space="preserve">generally, </w:t>
+      </w:r>
+      <w:r>
+        <w:t xml:space="preserve">w/ </w:t>
+      </w:r>
+      <w:r>
+        <w:t xml:space="preserve">linear regression, there is </w:t>
+      </w:r>
+      <w:r>
+        <w:t xml:space="preserve">a </w:t>
+      </w:r>
+      <w:r>
+        <w:t xml:space="preserve">distinguished variable </w:t>
+      </w:r>
+      <w:r>
+        <w:t xml:space="preserve">Y </w:t>
+      </w:r>
+      <w:r>
+        <w:t xml:space="preserve">we're trying to predict. </w:t>
+      </w:r>
+    </w:p>
+    <w:p>
+      <w:pPr>
+        <w:pStyle w:val="ListBullet"/>
+      </w:pPr>
+      <w:r>
         <w:lastRenderedPageBreak/>
-        <w:t xml:space="preserve">More </w:t>
-      </w:r>
-      <w:r>
-        <w:t xml:space="preserve">generally, </w:t>
-      </w:r>
-      <w:r>
-        <w:t xml:space="preserve">w/ </w:t>
-      </w:r>
-      <w:r>
-        <w:t xml:space="preserve">linear regression, there is </w:t>
-      </w:r>
-      <w:r>
-        <w:t xml:space="preserve">a </w:t>
-      </w:r>
-      <w:r>
-        <w:t xml:space="preserve">distinguished variable </w:t>
-      </w:r>
-      <w:r>
-        <w:t xml:space="preserve">Y </w:t>
-      </w:r>
-      <w:r>
-        <w:t xml:space="preserve">we're trying to predict. </w:t>
-      </w:r>
-    </w:p>
-    <w:p>
-      <w:pPr>
-        <w:pStyle w:val="ListBullet"/>
-      </w:pPr>
-      <w:r>
         <w:t xml:space="preserve">We’re </w:t>
       </w:r>
       <w:r>
@@ -1300,8 +1300,6 @@
         </w:tabs>
         <w:ind w:left="1800"/>
       </w:pPr>
-      <w:bookmarkStart w:id="0" w:name="_GoBack"/>
-      <w:bookmarkEnd w:id="0"/>
       <w:r>
         <w:rPr>
           <w:noProof/>
@@ -1396,7 +1394,2351 @@
         <w:t>PRINCIPAL COMPONENT ANALYSIS ALGORITHM</w:t>
       </w:r>
     </w:p>
-    <w:p/>
+    <w:p>
+      <w:pPr>
+        <w:pStyle w:val="ListBullet"/>
+        <w:numPr>
+          <w:ilvl w:val="0"/>
+          <w:numId w:val="0"/>
+        </w:numPr>
+        <w:ind w:left="360" w:hanging="360"/>
+        <w:jc w:val="center"/>
+        <w:rPr>
+          <w:b/>
+          <w:u w:val="single"/>
+        </w:rPr>
+      </w:pPr>
+    </w:p>
+    <w:p>
+      <w:pPr>
+        <w:pStyle w:val="ListBullet"/>
+      </w:pPr>
+      <w:r>
+        <w:t xml:space="preserve">Before applying PCA, there is a data pre-processing step which you should always do. </w:t>
+      </w:r>
+    </w:p>
+    <w:p>
+      <w:pPr>
+        <w:pStyle w:val="ListBullet"/>
+        <w:numPr>
+          <w:ilvl w:val="0"/>
+          <w:numId w:val="0"/>
+        </w:numPr>
+        <w:ind w:left="360"/>
+      </w:pPr>
+      <w:r>
+        <w:t xml:space="preserve">Given the training set of m unlabeled examples, it’s important to always perform </w:t>
+      </w:r>
+      <w:r>
+        <w:rPr>
+          <w:b/>
+        </w:rPr>
+        <w:t>mean normalization</w:t>
+      </w:r>
+      <w:r>
+        <w:t xml:space="preserve">, + then, depending on your data, maybe perform </w:t>
+      </w:r>
+      <w:r>
+        <w:rPr>
+          <w:b/>
+        </w:rPr>
+        <w:t>feature scaling</w:t>
+      </w:r>
+      <w:r>
+        <w:t xml:space="preserve"> as well. </w:t>
+      </w:r>
+    </w:p>
+    <w:p>
+      <w:pPr>
+        <w:pStyle w:val="ListBullet"/>
+        <w:tabs>
+          <w:tab w:val="clear" w:pos="360"/>
+          <w:tab w:val="num" w:pos="720"/>
+        </w:tabs>
+        <w:ind w:left="720"/>
+      </w:pPr>
+      <w:r>
+        <w:t xml:space="preserve">Very </w:t>
+      </w:r>
+      <w:r>
+        <w:t xml:space="preserve">similar to </w:t>
+      </w:r>
+      <w:r>
+        <w:t xml:space="preserve">mean normalization + feature scaling processes </w:t>
+      </w:r>
+      <w:r>
+        <w:t>for supervised learning</w:t>
+      </w:r>
+    </w:p>
+    <w:p>
+      <w:pPr>
+        <w:pStyle w:val="ListBullet"/>
+        <w:tabs>
+          <w:tab w:val="clear" w:pos="360"/>
+          <w:tab w:val="num" w:pos="720"/>
+        </w:tabs>
+        <w:ind w:left="720"/>
+      </w:pPr>
+      <w:r>
+        <w:t xml:space="preserve">Exact </w:t>
+      </w:r>
+      <w:r>
+        <w:t xml:space="preserve">same procedure except now doing it to our unlabeled data, X1-Xm. </w:t>
+      </w:r>
+    </w:p>
+    <w:p>
+      <w:pPr>
+        <w:pStyle w:val="ListBullet"/>
+      </w:pPr>
+      <w:r>
+        <w:t xml:space="preserve">For </w:t>
+      </w:r>
+      <w:r>
+        <w:t>mean normalization</w:t>
+      </w:r>
+      <w:r>
+        <w:t>: 1</w:t>
+      </w:r>
+      <w:r>
+        <w:rPr>
+          <w:vertAlign w:val="superscript"/>
+        </w:rPr>
+        <w:t>st</w:t>
+      </w:r>
+      <w:r>
+        <w:t xml:space="preserve"> compute the mean of each feature </w:t>
+      </w:r>
+    </w:p>
+    <w:p>
+      <w:pPr>
+        <w:pStyle w:val="ListBullet"/>
+        <w:numPr>
+          <w:ilvl w:val="0"/>
+          <w:numId w:val="0"/>
+        </w:numPr>
+        <w:ind w:left="2520" w:firstLine="360"/>
+      </w:pPr>
+      <w:r>
+        <w:rPr>
+          <w:noProof/>
+        </w:rPr>
+        <w:drawing>
+          <wp:inline distT="0" distB="0" distL="0" distR="0" wp14:anchorId="70EBF2C5" wp14:editId="26CD534C">
+            <wp:extent cx="1442131" cy="614473"/>
+            <wp:effectExtent l="0" t="0" r="5715" b="0"/>
+            <wp:docPr id="6" name="Picture 6"/>
+            <wp:cNvGraphicFramePr>
+              <a:graphicFrameLocks xmlns:a="http://schemas.openxmlformats.org/drawingml/2006/main" noChangeAspect="1"/>
+            </wp:cNvGraphicFramePr>
+            <a:graphic xmlns:a="http://schemas.openxmlformats.org/drawingml/2006/main">
+              <a:graphicData uri="http://schemas.openxmlformats.org/drawingml/2006/picture">
+                <pic:pic xmlns:pic="http://schemas.openxmlformats.org/drawingml/2006/picture">
+                  <pic:nvPicPr>
+                    <pic:cNvPr id="1" name=""/>
+                    <pic:cNvPicPr/>
+                  </pic:nvPicPr>
+                  <pic:blipFill>
+                    <a:blip r:embed="rId16"/>
+                    <a:stretch>
+                      <a:fillRect/>
+                    </a:stretch>
+                  </pic:blipFill>
+                  <pic:spPr>
+                    <a:xfrm>
+                      <a:off x="0" y="0"/>
+                      <a:ext cx="1459839" cy="622018"/>
+                    </a:xfrm>
+                    <a:prstGeom prst="rect">
+                      <a:avLst/>
+                    </a:prstGeom>
+                  </pic:spPr>
+                </pic:pic>
+              </a:graphicData>
+            </a:graphic>
+          </wp:inline>
+        </w:drawing>
+      </w:r>
+    </w:p>
+    <w:p>
+      <w:pPr>
+        <w:pStyle w:val="ListBullet"/>
+        <w:tabs>
+          <w:tab w:val="clear" w:pos="360"/>
+          <w:tab w:val="num" w:pos="720"/>
+        </w:tabs>
+        <w:ind w:left="720"/>
+      </w:pPr>
+      <w:r>
+        <w:t xml:space="preserve">Then replace each feature, X(j) w/ </w:t>
+      </w:r>
+      <w:r>
+        <w:rPr>
+          <w:b/>
+        </w:rPr>
+        <w:t>X</w:t>
+      </w:r>
+      <w:r>
+        <w:rPr>
+          <w:b/>
+        </w:rPr>
+        <w:t>(j)</w:t>
+      </w:r>
+      <w:r>
+        <w:rPr>
+          <w:b/>
+        </w:rPr>
+        <w:t xml:space="preserve"> </w:t>
+      </w:r>
+      <w:r>
+        <w:rPr>
+          <w:b/>
+        </w:rPr>
+        <w:t>– μ(j)</w:t>
+      </w:r>
+      <w:r>
+        <w:t xml:space="preserve"> to make </w:t>
+      </w:r>
+      <w:r>
+        <w:t>each feature now have exactly</w:t>
+      </w:r>
+      <w:r>
+        <w:t xml:space="preserve"> </w:t>
+      </w:r>
+      <w:r>
+        <w:rPr>
+          <w:b/>
+        </w:rPr>
+        <w:t>μ</w:t>
+      </w:r>
+      <w:r>
+        <w:rPr>
+          <w:b/>
+        </w:rPr>
+        <w:t xml:space="preserve"> = 0</w:t>
+      </w:r>
+      <w:r>
+        <w:t xml:space="preserve"> </w:t>
+      </w:r>
+    </w:p>
+    <w:p>
+      <w:pPr>
+        <w:pStyle w:val="ListBullet"/>
+        <w:tabs>
+          <w:tab w:val="clear" w:pos="360"/>
+          <w:tab w:val="num" w:pos="720"/>
+        </w:tabs>
+        <w:ind w:left="720"/>
+      </w:pPr>
+      <w:r>
+        <w:t xml:space="preserve">Then if </w:t>
+      </w:r>
+      <w:r>
+        <w:t>different features have very different scales</w:t>
+      </w:r>
+      <w:r>
+        <w:t xml:space="preserve"> (sf. f</w:t>
+      </w:r>
+      <w:r>
+        <w:t xml:space="preserve">t. </w:t>
+      </w:r>
+      <w:r>
+        <w:t>of a house</w:t>
+      </w:r>
+      <w:r>
+        <w:t xml:space="preserve"> vs. # of bedrooms)</w:t>
+      </w:r>
+      <w:r>
+        <w:t xml:space="preserve">, then also scale each feature to have a comparable range of values. </w:t>
+      </w:r>
+    </w:p>
+    <w:p>
+      <w:pPr>
+        <w:pStyle w:val="ListBullet"/>
+        <w:tabs>
+          <w:tab w:val="clear" w:pos="360"/>
+          <w:tab w:val="num" w:pos="720"/>
+        </w:tabs>
+        <w:ind w:left="720"/>
+      </w:pPr>
+      <w:r>
+        <w:t xml:space="preserve">Similar </w:t>
+      </w:r>
+      <w:r>
+        <w:t xml:space="preserve">to supervised learning, </w:t>
+      </w:r>
+      <w:r>
+        <w:t>take X(j)(i)</w:t>
+      </w:r>
+      <w:r>
+        <w:t xml:space="preserve"> </w:t>
+      </w:r>
+      <w:r>
+        <w:t xml:space="preserve">(ith example of </w:t>
+      </w:r>
+      <w:r>
+        <w:t xml:space="preserve">feature </w:t>
+      </w:r>
+      <w:r>
+        <w:t xml:space="preserve">j), </w:t>
+      </w:r>
+      <w:r>
+        <w:t xml:space="preserve">subtract </w:t>
+      </w:r>
+      <w:r>
+        <w:rPr>
+          <w:b/>
+        </w:rPr>
+        <w:t>μ</w:t>
+      </w:r>
+      <w:r>
+        <w:t xml:space="preserve">, </w:t>
+      </w:r>
+      <w:r>
+        <w:t xml:space="preserve">+ </w:t>
+      </w:r>
+      <w:r>
+        <w:t>then divide by s</w:t>
+      </w:r>
+      <w:r>
+        <w:t>(</w:t>
+      </w:r>
+      <w:r>
+        <w:t>j</w:t>
+      </w:r>
+      <w:r>
+        <w:t xml:space="preserve">), </w:t>
+      </w:r>
+      <w:r>
+        <w:t xml:space="preserve">some measure of the </w:t>
+      </w:r>
+      <w:r>
+        <w:t>range of values of feature j (</w:t>
+      </w:r>
+      <w:r>
+        <w:t xml:space="preserve">could be </w:t>
+      </w:r>
+      <w:r>
+        <w:t xml:space="preserve">range, more commonly </w:t>
+      </w:r>
+      <w:r>
+        <w:t xml:space="preserve">is </w:t>
+      </w:r>
+      <w:r>
+        <w:t>SD)</w:t>
+      </w:r>
+    </w:p>
+    <w:p>
+      <w:pPr>
+        <w:pStyle w:val="ListBullet"/>
+        <w:numPr>
+          <w:ilvl w:val="0"/>
+          <w:numId w:val="0"/>
+        </w:numPr>
+        <w:ind w:left="2520" w:firstLine="360"/>
+      </w:pPr>
+      <w:r>
+        <w:rPr>
+          <w:noProof/>
+        </w:rPr>
+        <w:drawing>
+          <wp:inline distT="0" distB="0" distL="0" distR="0" wp14:anchorId="4F5BA41B" wp14:editId="4D8C1854">
+            <wp:extent cx="1471059" cy="602108"/>
+            <wp:effectExtent l="0" t="0" r="0" b="7620"/>
+            <wp:docPr id="12" name="Picture 12"/>
+            <wp:cNvGraphicFramePr>
+              <a:graphicFrameLocks xmlns:a="http://schemas.openxmlformats.org/drawingml/2006/main" noChangeAspect="1"/>
+            </wp:cNvGraphicFramePr>
+            <a:graphic xmlns:a="http://schemas.openxmlformats.org/drawingml/2006/main">
+              <a:graphicData uri="http://schemas.openxmlformats.org/drawingml/2006/picture">
+                <pic:pic xmlns:pic="http://schemas.openxmlformats.org/drawingml/2006/picture">
+                  <pic:nvPicPr>
+                    <pic:cNvPr id="1" name=""/>
+                    <pic:cNvPicPr/>
+                  </pic:nvPicPr>
+                  <pic:blipFill>
+                    <a:blip r:embed="rId17"/>
+                    <a:stretch>
+                      <a:fillRect/>
+                    </a:stretch>
+                  </pic:blipFill>
+                  <pic:spPr>
+                    <a:xfrm>
+                      <a:off x="0" y="0"/>
+                      <a:ext cx="1487602" cy="608879"/>
+                    </a:xfrm>
+                    <a:prstGeom prst="rect">
+                      <a:avLst/>
+                    </a:prstGeom>
+                  </pic:spPr>
+                </pic:pic>
+              </a:graphicData>
+            </a:graphic>
+          </wp:inline>
+        </w:drawing>
+      </w:r>
+    </w:p>
+    <w:p>
+      <w:pPr>
+        <w:pStyle w:val="ListBullet"/>
+        <w:numPr>
+          <w:ilvl w:val="0"/>
+          <w:numId w:val="0"/>
+        </w:numPr>
+        <w:ind w:left="720"/>
+      </w:pPr>
+    </w:p>
+    <w:p>
+      <w:pPr>
+        <w:pStyle w:val="ListBullet"/>
+      </w:pPr>
+      <w:r>
+        <w:t xml:space="preserve">Having done this data pre-processing, the PCA algorithm </w:t>
+      </w:r>
+      <w:r>
+        <w:t xml:space="preserve">then </w:t>
+      </w:r>
+      <w:r>
+        <w:t xml:space="preserve">tries to find a lower dimensional sub-space onto which to project </w:t>
+      </w:r>
+      <w:r>
+        <w:t xml:space="preserve">data </w:t>
+      </w:r>
+      <w:r>
+        <w:t>so as to minimize the sum of the squared projection errors</w:t>
+      </w:r>
+    </w:p>
+    <w:p>
+      <w:pPr>
+        <w:pStyle w:val="ListBullet"/>
+      </w:pPr>
+      <w:r>
+        <w:t xml:space="preserve">Want </w:t>
+      </w:r>
+      <w:r>
+        <w:t xml:space="preserve">to specifically find a vector, u1, which specifies </w:t>
+      </w:r>
+      <w:r>
+        <w:t>a</w:t>
+      </w:r>
+      <w:r>
+        <w:t xml:space="preserve"> direction</w:t>
+      </w:r>
+      <w:r>
+        <w:t xml:space="preserve"> in 1D,</w:t>
+      </w:r>
+      <w:r>
+        <w:t xml:space="preserve"> or in the 2D case we want to find </w:t>
+      </w:r>
+      <w:r>
+        <w:t>2</w:t>
+      </w:r>
+      <w:r>
+        <w:t xml:space="preserve"> vectors, u1 </w:t>
+      </w:r>
+      <w:r>
+        <w:t xml:space="preserve">+ </w:t>
+      </w:r>
+      <w:r>
+        <w:t xml:space="preserve">u2, to define </w:t>
+      </w:r>
+      <w:r>
+        <w:t>a</w:t>
+      </w:r>
+      <w:r>
+        <w:t xml:space="preserve"> surface onto which to project data. </w:t>
+      </w:r>
+    </w:p>
+    <w:p>
+      <w:pPr>
+        <w:pStyle w:val="ListBullet"/>
+      </w:pPr>
+      <w:r>
+        <w:lastRenderedPageBreak/>
+        <w:t>Reduction from 2D to 1D: Given examples x(i)</w:t>
+      </w:r>
+      <w:r>
+        <w:t xml:space="preserve"> in </w:t>
+      </w:r>
+      <w:r>
+        <w:t xml:space="preserve">Ɍ2 </w:t>
+      </w:r>
+      <w:r>
+        <w:sym w:font="Wingdings" w:char="F0E0"/>
+      </w:r>
+      <w:r>
+        <w:t xml:space="preserve"> want to </w:t>
+      </w:r>
+      <w:r>
+        <w:t xml:space="preserve">find a set </w:t>
+      </w:r>
+      <w:r>
+        <w:t>of numbers z(i) in Ɍ</w:t>
+      </w:r>
+      <w:r>
+        <w:t xml:space="preserve"> </w:t>
+      </w:r>
+      <w:r>
+        <w:t>to represent our data</w:t>
+      </w:r>
+    </w:p>
+    <w:p>
+      <w:pPr>
+        <w:pStyle w:val="ListBullet"/>
+        <w:numPr>
+          <w:ilvl w:val="0"/>
+          <w:numId w:val="0"/>
+        </w:numPr>
+      </w:pPr>
+      <w:r>
+        <w:rPr>
+          <w:noProof/>
+        </w:rPr>
+        <w:drawing>
+          <wp:inline distT="0" distB="0" distL="0" distR="0" wp14:anchorId="608222EC" wp14:editId="5B3CE464">
+            <wp:extent cx="2349795" cy="1797685"/>
+            <wp:effectExtent l="0" t="0" r="0" b="0"/>
+            <wp:docPr id="14" name="Picture 14"/>
+            <wp:cNvGraphicFramePr>
+              <a:graphicFrameLocks xmlns:a="http://schemas.openxmlformats.org/drawingml/2006/main" noChangeAspect="1"/>
+            </wp:cNvGraphicFramePr>
+            <a:graphic xmlns:a="http://schemas.openxmlformats.org/drawingml/2006/main">
+              <a:graphicData uri="http://schemas.openxmlformats.org/drawingml/2006/picture">
+                <pic:pic xmlns:pic="http://schemas.openxmlformats.org/drawingml/2006/picture">
+                  <pic:nvPicPr>
+                    <pic:cNvPr id="1" name=""/>
+                    <pic:cNvPicPr/>
+                  </pic:nvPicPr>
+                  <pic:blipFill rotWithShape="1">
+                    <a:blip r:embed="rId18"/>
+                    <a:srcRect r="9976" b="32973"/>
+                    <a:stretch/>
+                  </pic:blipFill>
+                  <pic:spPr bwMode="auto">
+                    <a:xfrm>
+                      <a:off x="0" y="0"/>
+                      <a:ext cx="2358044" cy="1803996"/>
+                    </a:xfrm>
+                    <a:prstGeom prst="rect">
+                      <a:avLst/>
+                    </a:prstGeom>
+                    <a:ln>
+                      <a:noFill/>
+                    </a:ln>
+                    <a:extLst>
+                      <a:ext uri="{53640926-AAD7-44D8-BBD7-CCE9431645EC}">
+                        <a14:shadowObscured xmlns:a14="http://schemas.microsoft.com/office/drawing/2010/main"/>
+                      </a:ext>
+                    </a:extLst>
+                  </pic:spPr>
+                </pic:pic>
+              </a:graphicData>
+            </a:graphic>
+          </wp:inline>
+        </w:drawing>
+      </w:r>
+      <w:r>
+        <w:rPr>
+          <w:noProof/>
+        </w:rPr>
+        <w:t xml:space="preserve"> </w:t>
+      </w:r>
+      <w:r>
+        <w:rPr>
+          <w:noProof/>
+        </w:rPr>
+        <w:tab/>
+      </w:r>
+      <w:r>
+        <w:rPr>
+          <w:noProof/>
+        </w:rPr>
+        <w:drawing>
+          <wp:inline distT="0" distB="0" distL="0" distR="0" wp14:anchorId="0D8C6416" wp14:editId="3344865F">
+            <wp:extent cx="3088118" cy="1046284"/>
+            <wp:effectExtent l="0" t="0" r="0" b="1905"/>
+            <wp:docPr id="15" name="Picture 15"/>
+            <wp:cNvGraphicFramePr>
+              <a:graphicFrameLocks xmlns:a="http://schemas.openxmlformats.org/drawingml/2006/main" noChangeAspect="1"/>
+            </wp:cNvGraphicFramePr>
+            <a:graphic xmlns:a="http://schemas.openxmlformats.org/drawingml/2006/main">
+              <a:graphicData uri="http://schemas.openxmlformats.org/drawingml/2006/picture">
+                <pic:pic xmlns:pic="http://schemas.openxmlformats.org/drawingml/2006/picture">
+                  <pic:nvPicPr>
+                    <pic:cNvPr id="1" name=""/>
+                    <pic:cNvPicPr/>
+                  </pic:nvPicPr>
+                  <pic:blipFill rotWithShape="1">
+                    <a:blip r:embed="rId18"/>
+                    <a:srcRect t="67026"/>
+                    <a:stretch/>
+                  </pic:blipFill>
+                  <pic:spPr bwMode="auto">
+                    <a:xfrm>
+                      <a:off x="0" y="0"/>
+                      <a:ext cx="3115266" cy="1055482"/>
+                    </a:xfrm>
+                    <a:prstGeom prst="rect">
+                      <a:avLst/>
+                    </a:prstGeom>
+                    <a:ln>
+                      <a:noFill/>
+                    </a:ln>
+                    <a:extLst>
+                      <a:ext uri="{53640926-AAD7-44D8-BBD7-CCE9431645EC}">
+                        <a14:shadowObscured xmlns:a14="http://schemas.microsoft.com/office/drawing/2010/main"/>
+                      </a:ext>
+                    </a:extLst>
+                  </pic:spPr>
+                </pic:pic>
+              </a:graphicData>
+            </a:graphic>
+          </wp:inline>
+        </w:drawing>
+      </w:r>
+    </w:p>
+    <w:p>
+      <w:pPr>
+        <w:pStyle w:val="ListBullet"/>
+      </w:pPr>
+      <w:r>
+        <w:t xml:space="preserve">What PCA has to come up </w:t>
+      </w:r>
+      <w:r>
+        <w:t xml:space="preserve">w/ </w:t>
+      </w:r>
+      <w:r>
+        <w:t xml:space="preserve">a way to compute </w:t>
+      </w:r>
+      <w:r>
+        <w:t xml:space="preserve">2 things: To </w:t>
+      </w:r>
+      <w:r>
+        <w:t xml:space="preserve">compute </w:t>
+      </w:r>
+      <w:r>
+        <w:t xml:space="preserve">vectors (u1, or u1 and u2) + to compute the numbers </w:t>
+      </w:r>
+      <w:r>
+        <w:t>Z. S</w:t>
+      </w:r>
+    </w:p>
+    <w:p>
+      <w:pPr>
+        <w:pStyle w:val="ListBullet"/>
+      </w:pPr>
+      <w:r>
+        <w:t>If reducing data from 3D/Ɍ3</w:t>
+      </w:r>
+      <w:r>
+        <w:t xml:space="preserve"> to z</w:t>
+      </w:r>
+      <w:r>
+        <w:t>(</w:t>
+      </w:r>
+      <w:r>
+        <w:t>i</w:t>
+      </w:r>
+      <w:r>
+        <w:t xml:space="preserve">) in 2D/Ɍ2, the </w:t>
+      </w:r>
+      <w:r>
+        <w:t xml:space="preserve">z vectors would now be </w:t>
+      </w:r>
+      <w:r>
+        <w:t xml:space="preserve">2D </w:t>
+      </w:r>
+      <w:r>
+        <w:sym w:font="Wingdings" w:char="F0E8"/>
+      </w:r>
+      <w:r>
+        <w:t xml:space="preserve"> [z1 z2]</w:t>
+      </w:r>
+    </w:p>
+    <w:p>
+      <w:pPr>
+        <w:pStyle w:val="ListBullet"/>
+        <w:numPr>
+          <w:ilvl w:val="0"/>
+          <w:numId w:val="0"/>
+        </w:numPr>
+        <w:ind w:left="360"/>
+      </w:pPr>
+    </w:p>
+    <w:p>
+      <w:pPr>
+        <w:pStyle w:val="ListBullet"/>
+      </w:pPr>
+      <w:r>
+        <w:t xml:space="preserve">How </w:t>
+      </w:r>
+      <w:r>
+        <w:t xml:space="preserve">do you compute all of these quantities? </w:t>
+      </w:r>
+    </w:p>
+    <w:p>
+      <w:pPr>
+        <w:pStyle w:val="ListBullet"/>
+      </w:pPr>
+      <w:r>
+        <w:t>There is</w:t>
+      </w:r>
+      <w:r>
+        <w:t xml:space="preserve"> mathematical </w:t>
+      </w:r>
+      <w:r>
+        <w:t>derivation/</w:t>
+      </w:r>
+      <w:r>
+        <w:t xml:space="preserve">proof </w:t>
+      </w:r>
+      <w:r>
+        <w:t xml:space="preserve">to find the right values U1, U2, Z1, Z2, and so on, </w:t>
+      </w:r>
+      <w:r>
+        <w:t xml:space="preserve">is very complicated and beyond the scope of the course. </w:t>
+      </w:r>
+    </w:p>
+    <w:p>
+      <w:pPr>
+        <w:pStyle w:val="ListBullet"/>
+      </w:pPr>
+      <w:r>
+        <w:t xml:space="preserve">But once you've done </w:t>
+      </w:r>
+      <w:r>
+        <w:t>all that math,</w:t>
+      </w:r>
+      <w:r>
+        <w:t xml:space="preserve"> the procedure to actually find the value of u1 you want is not that hard, even though the mathematical proof that </w:t>
+      </w:r>
+      <w:r>
+        <w:t xml:space="preserve">such a </w:t>
+      </w:r>
+      <w:r>
+        <w:t xml:space="preserve">value is the correct </w:t>
+      </w:r>
+      <w:r>
+        <w:t xml:space="preserve">one is somewhat </w:t>
+      </w:r>
+      <w:r>
+        <w:t xml:space="preserve">more involved </w:t>
+      </w:r>
+    </w:p>
+    <w:p>
+      <w:pPr>
+        <w:pStyle w:val="ListBullet"/>
+      </w:pPr>
+      <w:r>
+        <w:t xml:space="preserve">Let's say we want to reduce the data to n dimensions to k dimension </w:t>
+      </w:r>
+    </w:p>
+    <w:p>
+      <w:pPr>
+        <w:pStyle w:val="ListBullet"/>
+      </w:pPr>
+      <w:r>
+        <w:t>1</w:t>
+      </w:r>
+      <w:r>
+        <w:rPr>
+          <w:vertAlign w:val="superscript"/>
+        </w:rPr>
+        <w:t>st</w:t>
+      </w:r>
+      <w:r>
+        <w:t xml:space="preserve">, </w:t>
+      </w:r>
+      <w:r>
+        <w:t xml:space="preserve">compute something called the </w:t>
+      </w:r>
+      <w:r>
+        <w:rPr>
+          <w:b/>
+        </w:rPr>
+        <w:t>covariance matrix</w:t>
+      </w:r>
+      <w:r>
+        <w:rPr>
+          <w:b/>
+        </w:rPr>
+        <w:t>, Σ</w:t>
+      </w:r>
+    </w:p>
+    <w:p>
+      <w:pPr>
+        <w:pStyle w:val="ListBullet"/>
+        <w:numPr>
+          <w:ilvl w:val="0"/>
+          <w:numId w:val="0"/>
+        </w:numPr>
+        <w:ind w:left="1800" w:firstLine="360"/>
+      </w:pPr>
+      <w:r>
+        <w:rPr>
+          <w:noProof/>
+        </w:rPr>
+        <w:drawing>
+          <wp:inline distT="0" distB="0" distL="0" distR="0" wp14:anchorId="2DD806B2" wp14:editId="04D59BA4">
+            <wp:extent cx="1863356" cy="580256"/>
+            <wp:effectExtent l="0" t="0" r="3810" b="0"/>
+            <wp:docPr id="16" name="Picture 16"/>
+            <wp:cNvGraphicFramePr>
+              <a:graphicFrameLocks xmlns:a="http://schemas.openxmlformats.org/drawingml/2006/main" noChangeAspect="1"/>
+            </wp:cNvGraphicFramePr>
+            <a:graphic xmlns:a="http://schemas.openxmlformats.org/drawingml/2006/main">
+              <a:graphicData uri="http://schemas.openxmlformats.org/drawingml/2006/picture">
+                <pic:pic xmlns:pic="http://schemas.openxmlformats.org/drawingml/2006/picture">
+                  <pic:nvPicPr>
+                    <pic:cNvPr id="1" name=""/>
+                    <pic:cNvPicPr/>
+                  </pic:nvPicPr>
+                  <pic:blipFill>
+                    <a:blip r:embed="rId19"/>
+                    <a:stretch>
+                      <a:fillRect/>
+                    </a:stretch>
+                  </pic:blipFill>
+                  <pic:spPr>
+                    <a:xfrm>
+                      <a:off x="0" y="0"/>
+                      <a:ext cx="1886915" cy="587592"/>
+                    </a:xfrm>
+                    <a:prstGeom prst="rect">
+                      <a:avLst/>
+                    </a:prstGeom>
+                  </pic:spPr>
+                </pic:pic>
+              </a:graphicData>
+            </a:graphic>
+          </wp:inline>
+        </w:drawing>
+      </w:r>
+    </w:p>
+    <w:p>
+      <w:pPr>
+        <w:pStyle w:val="ListBullet"/>
+      </w:pPr>
+      <w:r>
+        <w:t xml:space="preserve">Let's </w:t>
+      </w:r>
+      <w:r>
+        <w:t xml:space="preserve">say we want to store </w:t>
+      </w:r>
+      <w:r>
+        <w:t>this matrix</w:t>
+      </w:r>
+      <w:r>
+        <w:t xml:space="preserve"> in an octave variable called sigma. </w:t>
+      </w:r>
+    </w:p>
+    <w:p>
+      <w:pPr>
+        <w:pStyle w:val="ListBullet"/>
+      </w:pPr>
+      <w:r>
+        <w:t>W</w:t>
+      </w:r>
+      <w:r>
+        <w:t>e</w:t>
+      </w:r>
+      <w:r>
+        <w:t>’d</w:t>
+      </w:r>
+      <w:r>
+        <w:t xml:space="preserve"> need to do is compute the </w:t>
+      </w:r>
+      <w:r>
+        <w:rPr>
+          <w:b/>
+        </w:rPr>
+        <w:t>eigenvectors</w:t>
+      </w:r>
+      <w:r>
+        <w:t xml:space="preserve"> of the matrix</w:t>
+      </w:r>
+    </w:p>
+    <w:p>
+      <w:pPr>
+        <w:pStyle w:val="ListBullet"/>
+        <w:numPr>
+          <w:ilvl w:val="0"/>
+          <w:numId w:val="0"/>
+        </w:numPr>
+        <w:ind w:left="1080" w:firstLine="360"/>
+      </w:pPr>
+      <w:r>
+        <w:rPr>
+          <w:noProof/>
+        </w:rPr>
+        <w:drawing>
+          <wp:inline distT="0" distB="0" distL="0" distR="0" wp14:anchorId="0B8304B6" wp14:editId="29F514EC">
+            <wp:extent cx="2938130" cy="390961"/>
+            <wp:effectExtent l="0" t="0" r="0" b="9525"/>
+            <wp:docPr id="17" name="Picture 17"/>
+            <wp:cNvGraphicFramePr>
+              <a:graphicFrameLocks xmlns:a="http://schemas.openxmlformats.org/drawingml/2006/main" noChangeAspect="1"/>
+            </wp:cNvGraphicFramePr>
+            <a:graphic xmlns:a="http://schemas.openxmlformats.org/drawingml/2006/main">
+              <a:graphicData uri="http://schemas.openxmlformats.org/drawingml/2006/picture">
+                <pic:pic xmlns:pic="http://schemas.openxmlformats.org/drawingml/2006/picture">
+                  <pic:nvPicPr>
+                    <pic:cNvPr id="1" name=""/>
+                    <pic:cNvPicPr/>
+                  </pic:nvPicPr>
+                  <pic:blipFill>
+                    <a:blip r:embed="rId20"/>
+                    <a:stretch>
+                      <a:fillRect/>
+                    </a:stretch>
+                  </pic:blipFill>
+                  <pic:spPr>
+                    <a:xfrm>
+                      <a:off x="0" y="0"/>
+                      <a:ext cx="3143380" cy="418272"/>
+                    </a:xfrm>
+                    <a:prstGeom prst="rect">
+                      <a:avLst/>
+                    </a:prstGeom>
+                  </pic:spPr>
+                </pic:pic>
+              </a:graphicData>
+            </a:graphic>
+          </wp:inline>
+        </w:drawing>
+      </w:r>
+      <w:r>
+        <w:t xml:space="preserve"> </w:t>
+      </w:r>
+    </w:p>
+    <w:p>
+      <w:pPr>
+        <w:pStyle w:val="ListBullet"/>
+        <w:tabs>
+          <w:tab w:val="clear" w:pos="360"/>
+          <w:tab w:val="num" w:pos="720"/>
+        </w:tabs>
+        <w:ind w:left="720"/>
+      </w:pPr>
+      <w:r>
+        <w:rPr>
+          <w:b/>
+        </w:rPr>
+        <w:t>SVD</w:t>
+      </w:r>
+      <w:r>
+        <w:rPr>
+          <w:b/>
+        </w:rPr>
+        <w:t xml:space="preserve"> = </w:t>
+      </w:r>
+      <w:r>
+        <w:rPr>
+          <w:b/>
+        </w:rPr>
+        <w:t xml:space="preserve">singular value decomposition: </w:t>
+      </w:r>
+      <w:r>
+        <w:t xml:space="preserve">much </w:t>
+      </w:r>
+      <w:r>
+        <w:t xml:space="preserve">more advanced linear algebra than you actually need to know </w:t>
+      </w:r>
+    </w:p>
+    <w:p>
+      <w:pPr>
+        <w:pStyle w:val="ListBullet"/>
+        <w:tabs>
+          <w:tab w:val="clear" w:pos="360"/>
+          <w:tab w:val="num" w:pos="1080"/>
+        </w:tabs>
+        <w:ind w:left="1080"/>
+      </w:pPr>
+      <w:r>
+        <w:t xml:space="preserve">When </w:t>
+      </w:r>
+      <w:r>
+        <w:t xml:space="preserve">sigma </w:t>
+      </w:r>
+      <w:r>
+        <w:t xml:space="preserve">= a matrix, </w:t>
+      </w:r>
+      <w:r>
+        <w:t xml:space="preserve">there </w:t>
+      </w:r>
+      <w:r>
+        <w:t xml:space="preserve">are </w:t>
+      </w:r>
+      <w:r>
+        <w:t xml:space="preserve">a few ways to compute these </w:t>
+      </w:r>
+      <w:r>
+        <w:rPr>
+          <w:b/>
+        </w:rPr>
+        <w:t>eigenvectors</w:t>
+      </w:r>
+      <w:r>
+        <w:t xml:space="preserve"> </w:t>
+      </w:r>
+    </w:p>
+    <w:p>
+      <w:pPr>
+        <w:pStyle w:val="ListBullet"/>
+        <w:tabs>
+          <w:tab w:val="clear" w:pos="360"/>
+          <w:tab w:val="num" w:pos="1080"/>
+        </w:tabs>
+        <w:ind w:left="1080"/>
+      </w:pPr>
+      <w:r>
+        <w:t xml:space="preserve">There </w:t>
+      </w:r>
+      <w:r>
+        <w:t>is another octet function</w:t>
+      </w:r>
+      <w:r>
+        <w:t xml:space="preserve"> </w:t>
+      </w:r>
+      <w:r>
+        <w:rPr>
+          <w:b/>
+        </w:rPr>
+        <w:t>eig(sigma)</w:t>
+      </w:r>
+      <w:r>
+        <w:t xml:space="preserve"> which can also be used to compute the same thing</w:t>
+      </w:r>
+    </w:p>
+    <w:p>
+      <w:pPr>
+        <w:pStyle w:val="ListBullet"/>
+        <w:tabs>
+          <w:tab w:val="clear" w:pos="360"/>
+          <w:tab w:val="num" w:pos="1080"/>
+        </w:tabs>
+        <w:ind w:left="1080"/>
+      </w:pPr>
+      <w:r>
+        <w:t>SVD</w:t>
+      </w:r>
+      <w:r>
+        <w:t>()</w:t>
+      </w:r>
+      <w:r>
+        <w:t xml:space="preserve"> + eig</w:t>
+      </w:r>
+      <w:r>
+        <w:t>()</w:t>
+      </w:r>
+      <w:r>
+        <w:t xml:space="preserve"> </w:t>
+      </w:r>
+      <w:r>
+        <w:t xml:space="preserve">give you the same vectors, </w:t>
+      </w:r>
+      <w:r>
+        <w:t>but</w:t>
+      </w:r>
+      <w:r>
+        <w:t xml:space="preserve"> SVD is a </w:t>
+      </w:r>
+      <w:r>
+        <w:t>little more numerically stable</w:t>
+      </w:r>
+    </w:p>
+    <w:p>
+      <w:pPr>
+        <w:pStyle w:val="ListBullet"/>
+        <w:tabs>
+          <w:tab w:val="clear" w:pos="360"/>
+          <w:tab w:val="num" w:pos="1080"/>
+        </w:tabs>
+        <w:ind w:left="1080"/>
+      </w:pPr>
+      <w:r>
+        <w:t xml:space="preserve">This b/c a </w:t>
+      </w:r>
+      <w:r>
+        <w:t xml:space="preserve">covariance matrix always satisfies a mathematical </w:t>
+      </w:r>
+      <w:r>
+        <w:t xml:space="preserve">property </w:t>
+      </w:r>
+      <w:r>
+        <w:t xml:space="preserve">called </w:t>
+      </w:r>
+      <w:r>
+        <w:rPr>
+          <w:b/>
+        </w:rPr>
+        <w:t xml:space="preserve">symmetric positive </w:t>
+      </w:r>
+      <w:r>
+        <w:rPr>
+          <w:b/>
+        </w:rPr>
+        <w:t>semi-</w:t>
+      </w:r>
+      <w:r>
+        <w:rPr>
+          <w:b/>
+        </w:rPr>
+        <w:t xml:space="preserve">definite </w:t>
+      </w:r>
+    </w:p>
+    <w:p>
+      <w:pPr>
+        <w:pStyle w:val="ListBullet"/>
+        <w:tabs>
+          <w:tab w:val="clear" w:pos="360"/>
+          <w:tab w:val="num" w:pos="1080"/>
+        </w:tabs>
+        <w:ind w:left="1080"/>
+      </w:pPr>
+      <w:r>
+        <w:t xml:space="preserve">SVD() + eig() </w:t>
+      </w:r>
+      <w:r>
+        <w:t xml:space="preserve">are different functions but when applied to a covariance matrix </w:t>
+      </w:r>
+      <w:r>
+        <w:t>(</w:t>
+      </w:r>
+      <w:r>
+        <w:t xml:space="preserve">which always satisfy this </w:t>
+      </w:r>
+      <w:r>
+        <w:t xml:space="preserve">mathematical property), </w:t>
+      </w:r>
+      <w:r>
+        <w:t xml:space="preserve">they'll always give you the same thing. </w:t>
+      </w:r>
+    </w:p>
+    <w:p>
+      <w:pPr>
+        <w:pStyle w:val="ListBullet"/>
+        <w:tabs>
+          <w:tab w:val="clear" w:pos="360"/>
+          <w:tab w:val="num" w:pos="1080"/>
+        </w:tabs>
+        <w:ind w:left="1080"/>
+      </w:pPr>
+      <w:r>
+        <w:t xml:space="preserve">If </w:t>
+      </w:r>
+      <w:r>
+        <w:t xml:space="preserve">implementing this in a different language than Octave or MATLAB, find the numerical linear algebra library that can compute SVD </w:t>
+      </w:r>
+    </w:p>
+    <w:p>
+      <w:pPr>
+        <w:pStyle w:val="ListBullet"/>
+      </w:pPr>
+      <w:r>
+        <w:lastRenderedPageBreak/>
+        <w:t>Our</w:t>
+      </w:r>
+      <w:r>
+        <w:t xml:space="preserve"> covariance matrix </w:t>
+      </w:r>
+      <w:r>
+        <w:t>will be an n*</w:t>
+      </w:r>
+      <w:r>
+        <w:t>n matrix</w:t>
+      </w:r>
+      <w:r>
+        <w:t xml:space="preserve">, b/c x(i) is an n*1 vector, so x(i)(t) is a 1*n vector, </w:t>
+      </w:r>
+      <w:r>
+        <w:t>so the product of these tw</w:t>
+      </w:r>
+      <w:r>
+        <w:t>o things is going to be an n*n</w:t>
+      </w:r>
+      <w:r>
+        <w:t xml:space="preserve"> matrix. </w:t>
+      </w:r>
+    </w:p>
+    <w:p>
+      <w:pPr>
+        <w:pStyle w:val="ListBullet"/>
+      </w:pPr>
+      <w:r>
+        <w:t xml:space="preserve">SVD outputs </w:t>
+      </w:r>
+      <w:r>
+        <w:t>2</w:t>
+      </w:r>
+      <w:r>
+        <w:t xml:space="preserve"> matrices, </w:t>
+      </w:r>
+      <w:r>
+        <w:t>U, S</w:t>
+      </w:r>
+      <w:r>
+        <w:t xml:space="preserve">, and </w:t>
+      </w:r>
+      <w:r>
+        <w:t xml:space="preserve">V + </w:t>
+      </w:r>
+      <w:r>
+        <w:t xml:space="preserve">the </w:t>
+      </w:r>
+      <w:r>
+        <w:t xml:space="preserve">thing you really need out of SVD is the </w:t>
+      </w:r>
+      <w:r>
+        <w:t xml:space="preserve">U matrix, </w:t>
+      </w:r>
+      <w:r>
+        <w:t xml:space="preserve">also </w:t>
+      </w:r>
+      <w:r>
+        <w:t xml:space="preserve">an n*n </w:t>
+      </w:r>
+      <w:r>
+        <w:t xml:space="preserve">matrix. </w:t>
+      </w:r>
+    </w:p>
+    <w:p>
+      <w:pPr>
+        <w:pStyle w:val="ListBullet"/>
+      </w:pPr>
+      <w:r>
+        <w:t>I</w:t>
+      </w:r>
+      <w:r>
+        <w:t>f we look at the U matrix</w:t>
+      </w:r>
+      <w:r>
+        <w:t>,</w:t>
+      </w:r>
+      <w:r>
+        <w:t xml:space="preserve"> </w:t>
+      </w:r>
+      <w:r>
+        <w:t xml:space="preserve">the columns </w:t>
+      </w:r>
+      <w:r>
+        <w:t xml:space="preserve">will be those vectors, u1, u2 </w:t>
+      </w:r>
+      <w:r>
+        <w:t xml:space="preserve">+ so on </w:t>
+      </w:r>
+      <w:r>
+        <w:sym w:font="Wingdings" w:char="F0E8"/>
+      </w:r>
+      <w:r>
+        <w:t xml:space="preserve"> </w:t>
+      </w:r>
+      <w:r>
+        <w:t>U</w:t>
+      </w:r>
+      <w:r>
+        <w:t xml:space="preserve">, will be </w:t>
+      </w:r>
+      <w:r>
+        <w:t xml:space="preserve">n*n </w:t>
+      </w:r>
+      <w:r>
+        <w:t xml:space="preserve">matrix. </w:t>
+      </w:r>
+    </w:p>
+    <w:p>
+      <w:pPr>
+        <w:pStyle w:val="ListBullet"/>
+        <w:numPr>
+          <w:ilvl w:val="0"/>
+          <w:numId w:val="0"/>
+        </w:numPr>
+        <w:ind w:left="1800" w:firstLine="360"/>
+      </w:pPr>
+      <w:r>
+        <w:rPr>
+          <w:noProof/>
+        </w:rPr>
+        <w:drawing>
+          <wp:inline distT="0" distB="0" distL="0" distR="0" wp14:anchorId="565EC43B" wp14:editId="30E6D73C">
+            <wp:extent cx="2751617" cy="623008"/>
+            <wp:effectExtent l="0" t="0" r="0" b="5715"/>
+            <wp:docPr id="19" name="Picture 19"/>
+            <wp:cNvGraphicFramePr>
+              <a:graphicFrameLocks xmlns:a="http://schemas.openxmlformats.org/drawingml/2006/main" noChangeAspect="1"/>
+            </wp:cNvGraphicFramePr>
+            <a:graphic xmlns:a="http://schemas.openxmlformats.org/drawingml/2006/main">
+              <a:graphicData uri="http://schemas.openxmlformats.org/drawingml/2006/picture">
+                <pic:pic xmlns:pic="http://schemas.openxmlformats.org/drawingml/2006/picture">
+                  <pic:nvPicPr>
+                    <pic:cNvPr id="1" name=""/>
+                    <pic:cNvPicPr/>
+                  </pic:nvPicPr>
+                  <pic:blipFill>
+                    <a:blip r:embed="rId21"/>
+                    <a:stretch>
+                      <a:fillRect/>
+                    </a:stretch>
+                  </pic:blipFill>
+                  <pic:spPr>
+                    <a:xfrm>
+                      <a:off x="0" y="0"/>
+                      <a:ext cx="2793289" cy="632443"/>
+                    </a:xfrm>
+                    <a:prstGeom prst="rect">
+                      <a:avLst/>
+                    </a:prstGeom>
+                  </pic:spPr>
+                </pic:pic>
+              </a:graphicData>
+            </a:graphic>
+          </wp:inline>
+        </w:drawing>
+      </w:r>
+    </w:p>
+    <w:p>
+      <w:pPr>
+        <w:pStyle w:val="ListBullet"/>
+      </w:pPr>
+      <w:r>
+        <w:t>T</w:t>
+      </w:r>
+      <w:r>
+        <w:t>o reduce the data from n dimensions down to k dimensions, we need to take the first k vectors</w:t>
+      </w:r>
+      <w:r>
+        <w:t xml:space="preserve"> (u1-</w:t>
+      </w:r>
+      <w:r>
+        <w:t xml:space="preserve"> u</w:t>
+      </w:r>
+      <w:r>
+        <w:t>(</w:t>
+      </w:r>
+      <w:r>
+        <w:t>k</w:t>
+      </w:r>
+      <w:r>
+        <w:t>))</w:t>
+      </w:r>
+      <w:r>
+        <w:t xml:space="preserve"> </w:t>
+      </w:r>
+      <w:r>
+        <w:t xml:space="preserve">+ this </w:t>
+      </w:r>
+      <w:r>
+        <w:t>gi</w:t>
+      </w:r>
+      <w:r>
+        <w:t xml:space="preserve">ves us the k directions </w:t>
+      </w:r>
+      <w:r>
+        <w:t xml:space="preserve">onto which we want to project the data. </w:t>
+      </w:r>
+    </w:p>
+    <w:p>
+      <w:pPr>
+        <w:pStyle w:val="ListBullet"/>
+      </w:pPr>
+      <w:r>
+        <w:t xml:space="preserve">So, </w:t>
+      </w:r>
+      <w:r>
+        <w:t>from the SVD n</w:t>
+      </w:r>
+      <w:r>
+        <w:t xml:space="preserve">umerical linear algebra routine, </w:t>
+      </w:r>
+      <w:r>
+        <w:t xml:space="preserve">we get </w:t>
+      </w:r>
+      <w:r>
+        <w:t>the</w:t>
+      </w:r>
+      <w:r>
+        <w:t xml:space="preserve"> matrices </w:t>
+      </w:r>
+      <w:r>
+        <w:t xml:space="preserve">U, S, </w:t>
+      </w:r>
+      <w:r>
+        <w:t xml:space="preserve">and </w:t>
+      </w:r>
+      <w:r>
+        <w:t>V + use</w:t>
+      </w:r>
+      <w:r>
+        <w:t xml:space="preserve"> the first </w:t>
+      </w:r>
+      <w:r>
+        <w:t>k</w:t>
+      </w:r>
+      <w:r>
+        <w:t xml:space="preserve"> columns of </w:t>
+      </w:r>
+      <w:r>
+        <w:t>U</w:t>
+      </w:r>
+      <w:r>
+        <w:t xml:space="preserve"> </w:t>
+      </w:r>
+      <w:r>
+        <w:t>to get u1-u(k)</w:t>
+      </w:r>
+      <w:r>
+        <w:t xml:space="preserve"> </w:t>
+      </w:r>
+    </w:p>
+    <w:p>
+      <w:pPr>
+        <w:pStyle w:val="ListBullet"/>
+        <w:numPr>
+          <w:ilvl w:val="0"/>
+          <w:numId w:val="0"/>
+        </w:numPr>
+        <w:ind w:left="360"/>
+      </w:pPr>
+    </w:p>
+    <w:p>
+      <w:pPr>
+        <w:pStyle w:val="ListBullet"/>
+      </w:pPr>
+      <w:r>
+        <w:t xml:space="preserve">Now the other thing </w:t>
+      </w:r>
+      <w:r>
+        <w:t>to do:</w:t>
+      </w:r>
+      <w:r>
+        <w:t xml:space="preserve"> </w:t>
+      </w:r>
+      <w:r>
+        <w:t>Take the original data set, X in Ɍ(n)</w:t>
+      </w:r>
+      <w:r>
+        <w:t xml:space="preserve"> </w:t>
+      </w:r>
+      <w:r>
+        <w:t xml:space="preserve">+ </w:t>
+      </w:r>
+      <w:r>
+        <w:t xml:space="preserve">find a lower </w:t>
+      </w:r>
+      <w:r>
+        <w:t>representation, Z in Ɍ(k)</w:t>
+      </w:r>
+    </w:p>
+    <w:p>
+      <w:pPr>
+        <w:pStyle w:val="ListBullet"/>
+        <w:tabs>
+          <w:tab w:val="clear" w:pos="360"/>
+          <w:tab w:val="num" w:pos="720"/>
+        </w:tabs>
+        <w:ind w:left="720"/>
+      </w:pPr>
+      <w:r>
+        <w:t xml:space="preserve">Take </w:t>
+      </w:r>
+      <w:r>
+        <w:t xml:space="preserve">the first </w:t>
+      </w:r>
+      <w:r>
+        <w:t>k c</w:t>
+      </w:r>
+      <w:r>
+        <w:t xml:space="preserve">olumns of </w:t>
+      </w:r>
+      <w:r>
+        <w:t xml:space="preserve">U to get </w:t>
+      </w:r>
+      <w:r>
+        <w:t xml:space="preserve">an </w:t>
+      </w:r>
+      <w:r>
+        <w:t xml:space="preserve">n*k matrix called </w:t>
+      </w:r>
+      <w:r>
+        <w:rPr>
+          <w:b/>
+        </w:rPr>
+        <w:t>U</w:t>
+      </w:r>
+      <w:r>
+        <w:rPr>
+          <w:b/>
+        </w:rPr>
+        <w:t>(reduce)</w:t>
+      </w:r>
+    </w:p>
+    <w:p>
+      <w:pPr>
+        <w:pStyle w:val="ListBullet"/>
+        <w:tabs>
+          <w:tab w:val="clear" w:pos="360"/>
+          <w:tab w:val="num" w:pos="720"/>
+        </w:tabs>
+        <w:ind w:left="720"/>
+      </w:pPr>
+      <w:r>
+        <w:t xml:space="preserve">Then </w:t>
+      </w:r>
+      <w:r>
+        <w:t xml:space="preserve">let Z </w:t>
+      </w:r>
+      <w:r>
+        <w:t>=</w:t>
+      </w:r>
+      <w:r>
+        <w:t xml:space="preserve"> </w:t>
+      </w:r>
+      <w:r>
+        <w:rPr>
+          <w:b/>
+        </w:rPr>
+        <w:t>U(reduce)</w:t>
+      </w:r>
+      <w:r>
+        <w:rPr>
+          <w:b/>
+        </w:rPr>
+        <w:t>(t)*X</w:t>
+      </w:r>
+    </w:p>
+    <w:p>
+      <w:pPr>
+        <w:pStyle w:val="ListBullet"/>
+        <w:tabs>
+          <w:tab w:val="clear" w:pos="360"/>
+          <w:tab w:val="num" w:pos="1080"/>
+        </w:tabs>
+        <w:ind w:left="1080"/>
+      </w:pPr>
+      <w:r>
+        <w:t xml:space="preserve">W/ U(reduce)(t), we </w:t>
+      </w:r>
+      <w:r>
+        <w:t xml:space="preserve">end up </w:t>
+      </w:r>
+      <w:r>
+        <w:t xml:space="preserve">w/ the </w:t>
+      </w:r>
+      <w:r>
+        <w:t xml:space="preserve">vectors </w:t>
+      </w:r>
+      <w:r>
+        <w:t xml:space="preserve">w/in U </w:t>
+      </w:r>
+      <w:r>
+        <w:t xml:space="preserve">now </w:t>
+      </w:r>
+      <w:r>
+        <w:t xml:space="preserve">vertical as </w:t>
+      </w:r>
+      <w:r>
+        <w:t xml:space="preserve">rows. </w:t>
+      </w:r>
+    </w:p>
+    <w:p>
+      <w:pPr>
+        <w:pStyle w:val="ListBullet"/>
+        <w:tabs>
+          <w:tab w:val="clear" w:pos="360"/>
+          <w:tab w:val="num" w:pos="720"/>
+        </w:tabs>
+        <w:ind w:left="720"/>
+      </w:pPr>
+      <w:r>
+        <w:t>U(reduce)(t) is going to be k*</w:t>
+      </w:r>
+      <w:r>
+        <w:t xml:space="preserve">n </w:t>
+      </w:r>
+      <w:r>
+        <w:t>+ X</w:t>
+      </w:r>
+      <w:r>
+        <w:t xml:space="preserve"> </w:t>
+      </w:r>
+      <w:r>
+        <w:t xml:space="preserve">is going to be n*1, </w:t>
+      </w:r>
+      <w:r>
+        <w:t xml:space="preserve">so the product </w:t>
+      </w:r>
+      <w:r>
+        <w:t>will be k*</w:t>
+      </w:r>
+      <w:r>
+        <w:t xml:space="preserve">1. </w:t>
+      </w:r>
+    </w:p>
+    <w:p>
+      <w:pPr>
+        <w:pStyle w:val="ListBullet"/>
+        <w:tabs>
+          <w:tab w:val="clear" w:pos="360"/>
+          <w:tab w:val="num" w:pos="720"/>
+        </w:tabs>
+        <w:ind w:left="720"/>
+      </w:pPr>
+      <w:r>
+        <w:t>Therefore Z</w:t>
+      </w:r>
+      <w:r>
+        <w:t xml:space="preserve"> </w:t>
+      </w:r>
+      <w:r>
+        <w:t>is a k-</w:t>
+      </w:r>
+      <w:r>
+        <w:t xml:space="preserve">dimensional vector, which is exactly what we wanted. </w:t>
+      </w:r>
+    </w:p>
+    <w:p>
+      <w:pPr>
+        <w:pStyle w:val="ListBullet"/>
+        <w:numPr>
+          <w:ilvl w:val="0"/>
+          <w:numId w:val="0"/>
+        </w:numPr>
+        <w:ind w:left="360"/>
+      </w:pPr>
+      <w:r>
+        <w:rPr>
+          <w:noProof/>
+        </w:rPr>
+        <w:drawing>
+          <wp:inline distT="0" distB="0" distL="0" distR="0" wp14:anchorId="020690A7" wp14:editId="100DA3D5">
+            <wp:extent cx="5943600" cy="1489710"/>
+            <wp:effectExtent l="0" t="0" r="0" b="0"/>
+            <wp:docPr id="20" name="Picture 20"/>
+            <wp:cNvGraphicFramePr>
+              <a:graphicFrameLocks xmlns:a="http://schemas.openxmlformats.org/drawingml/2006/main" noChangeAspect="1"/>
+            </wp:cNvGraphicFramePr>
+            <a:graphic xmlns:a="http://schemas.openxmlformats.org/drawingml/2006/main">
+              <a:graphicData uri="http://schemas.openxmlformats.org/drawingml/2006/picture">
+                <pic:pic xmlns:pic="http://schemas.openxmlformats.org/drawingml/2006/picture">
+                  <pic:nvPicPr>
+                    <pic:cNvPr id="1" name=""/>
+                    <pic:cNvPicPr/>
+                  </pic:nvPicPr>
+                  <pic:blipFill>
+                    <a:blip r:embed="rId22"/>
+                    <a:stretch>
+                      <a:fillRect/>
+                    </a:stretch>
+                  </pic:blipFill>
+                  <pic:spPr>
+                    <a:xfrm>
+                      <a:off x="0" y="0"/>
+                      <a:ext cx="5943600" cy="1489710"/>
+                    </a:xfrm>
+                    <a:prstGeom prst="rect">
+                      <a:avLst/>
+                    </a:prstGeom>
+                  </pic:spPr>
+                </pic:pic>
+              </a:graphicData>
+            </a:graphic>
+          </wp:inline>
+        </w:drawing>
+      </w:r>
+    </w:p>
+    <w:p>
+      <w:pPr>
+        <w:pStyle w:val="ListBullet"/>
+        <w:tabs>
+          <w:tab w:val="clear" w:pos="360"/>
+          <w:tab w:val="num" w:pos="720"/>
+        </w:tabs>
+        <w:ind w:left="720"/>
+      </w:pPr>
+      <w:r>
+        <w:t>The X</w:t>
+      </w:r>
+      <w:r>
+        <w:t>'s here right</w:t>
+      </w:r>
+      <w:r>
+        <w:t xml:space="preserve"> </w:t>
+      </w:r>
+      <w:r>
+        <w:t xml:space="preserve">can be </w:t>
+      </w:r>
+      <w:r>
+        <w:t xml:space="preserve">examples in our training, CV, or test </w:t>
+      </w:r>
+      <w:r>
+        <w:t>set</w:t>
+      </w:r>
+    </w:p>
+    <w:p>
+      <w:pPr>
+        <w:pStyle w:val="ListBullet"/>
+        <w:numPr>
+          <w:ilvl w:val="0"/>
+          <w:numId w:val="0"/>
+        </w:numPr>
+        <w:ind w:left="360"/>
+        <w:rPr>
+          <w:u w:val="single"/>
+        </w:rPr>
+      </w:pPr>
+    </w:p>
+    <w:p>
+      <w:pPr>
+        <w:pStyle w:val="ListBullet"/>
+        <w:rPr>
+          <w:u w:val="single"/>
+        </w:rPr>
+      </w:pPr>
+      <w:r>
+        <w:rPr>
+          <w:u w:val="single"/>
+        </w:rPr>
+        <w:t>PCA Algorithm</w:t>
+      </w:r>
+      <w:r>
+        <w:rPr>
+          <w:u w:val="single"/>
+        </w:rPr>
+        <w:t xml:space="preserve"> </w:t>
+      </w:r>
+      <w:r>
+        <w:rPr>
+          <w:u w:val="single"/>
+        </w:rPr>
+        <w:t>Summary</w:t>
+      </w:r>
+    </w:p>
+    <w:p>
+      <w:pPr>
+        <w:pStyle w:val="ListBullet"/>
+        <w:numPr>
+          <w:ilvl w:val="0"/>
+          <w:numId w:val="0"/>
+        </w:numPr>
+        <w:ind w:left="1800" w:firstLine="360"/>
+        <w:rPr>
+          <w:u w:val="single"/>
+        </w:rPr>
+      </w:pPr>
+      <w:r>
+        <w:rPr>
+          <w:noProof/>
+        </w:rPr>
+        <w:drawing>
+          <wp:inline distT="0" distB="0" distL="0" distR="0" wp14:anchorId="3ECBAEB6" wp14:editId="037B12D5">
+            <wp:extent cx="3882877" cy="1126871"/>
+            <wp:effectExtent l="0" t="0" r="3810" b="0"/>
+            <wp:docPr id="21" name="Picture 21"/>
+            <wp:cNvGraphicFramePr>
+              <a:graphicFrameLocks xmlns:a="http://schemas.openxmlformats.org/drawingml/2006/main" noChangeAspect="1"/>
+            </wp:cNvGraphicFramePr>
+            <a:graphic xmlns:a="http://schemas.openxmlformats.org/drawingml/2006/main">
+              <a:graphicData uri="http://schemas.openxmlformats.org/drawingml/2006/picture">
+                <pic:pic xmlns:pic="http://schemas.openxmlformats.org/drawingml/2006/picture">
+                  <pic:nvPicPr>
+                    <pic:cNvPr id="1" name=""/>
+                    <pic:cNvPicPr/>
+                  </pic:nvPicPr>
+                  <pic:blipFill>
+                    <a:blip r:embed="rId23"/>
+                    <a:stretch>
+                      <a:fillRect/>
+                    </a:stretch>
+                  </pic:blipFill>
+                  <pic:spPr>
+                    <a:xfrm>
+                      <a:off x="0" y="0"/>
+                      <a:ext cx="3909628" cy="1134635"/>
+                    </a:xfrm>
+                    <a:prstGeom prst="rect">
+                      <a:avLst/>
+                    </a:prstGeom>
+                  </pic:spPr>
+                </pic:pic>
+              </a:graphicData>
+            </a:graphic>
+          </wp:inline>
+        </w:drawing>
+      </w:r>
+    </w:p>
+    <w:p>
+      <w:pPr>
+        <w:pStyle w:val="ListBullet"/>
+      </w:pPr>
+      <w:r>
+        <w:t xml:space="preserve">After </w:t>
+      </w:r>
+      <w:r>
+        <w:t xml:space="preserve">pre-processing, </w:t>
+      </w:r>
+      <w:r>
+        <w:t>compute the</w:t>
+      </w:r>
+      <w:r>
+        <w:t xml:space="preserve"> covariance</w:t>
+      </w:r>
+      <w:r>
+        <w:t xml:space="preserve"> matrix </w:t>
+      </w:r>
+      <w:r>
+        <w:rPr>
+          <w:b/>
+        </w:rPr>
+        <w:t>Sigma</w:t>
+      </w:r>
+      <w:r>
+        <w:t xml:space="preserve"> </w:t>
+      </w:r>
+    </w:p>
+    <w:p>
+      <w:pPr>
+        <w:pStyle w:val="ListBullet"/>
+        <w:tabs>
+          <w:tab w:val="clear" w:pos="360"/>
+          <w:tab w:val="num" w:pos="720"/>
+        </w:tabs>
+        <w:ind w:left="720"/>
+      </w:pPr>
+      <w:r>
+        <w:t xml:space="preserve">BTW: If </w:t>
+      </w:r>
+      <w:r>
+        <w:t xml:space="preserve">your data is given as a matrix X </w:t>
+      </w:r>
+      <w:r>
+        <w:t>w/ the training</w:t>
+      </w:r>
+      <w:r>
+        <w:t xml:space="preserve"> sets written in rows </w:t>
+      </w:r>
+      <w:r>
+        <w:t xml:space="preserve">(from x1(t) down to x(n) transpose) </w:t>
+      </w:r>
+      <w:r>
+        <w:t xml:space="preserve">this covariance matrix sigma actually has a nice </w:t>
+      </w:r>
+      <w:r>
+        <w:t>vectorize</w:t>
+      </w:r>
+      <w:r>
+        <w:t>d</w:t>
+      </w:r>
+      <w:r>
+        <w:t xml:space="preserve"> implementation. </w:t>
+      </w:r>
+    </w:p>
+    <w:p>
+      <w:pPr>
+        <w:pStyle w:val="ListBullet"/>
+        <w:tabs>
+          <w:tab w:val="clear" w:pos="360"/>
+          <w:tab w:val="num" w:pos="720"/>
+        </w:tabs>
+        <w:ind w:left="720"/>
+      </w:pPr>
+      <w:r>
+        <w:t xml:space="preserve">You can implement in </w:t>
+      </w:r>
+      <w:r>
+        <w:t xml:space="preserve">Octave: </w:t>
+      </w:r>
+    </w:p>
+    <w:p>
+      <w:pPr>
+        <w:pStyle w:val="ListBullet"/>
+        <w:numPr>
+          <w:ilvl w:val="0"/>
+          <w:numId w:val="0"/>
+        </w:numPr>
+        <w:ind w:left="720"/>
+      </w:pPr>
+      <w:r>
+        <w:rPr>
+          <w:noProof/>
+        </w:rPr>
+        <w:lastRenderedPageBreak/>
+        <w:drawing>
+          <wp:inline distT="0" distB="0" distL="0" distR="0" wp14:anchorId="0111C84F" wp14:editId="668787F4">
+            <wp:extent cx="4759752" cy="907709"/>
+            <wp:effectExtent l="0" t="0" r="3175" b="6985"/>
+            <wp:docPr id="22" name="Picture 22"/>
+            <wp:cNvGraphicFramePr>
+              <a:graphicFrameLocks xmlns:a="http://schemas.openxmlformats.org/drawingml/2006/main" noChangeAspect="1"/>
+            </wp:cNvGraphicFramePr>
+            <a:graphic xmlns:a="http://schemas.openxmlformats.org/drawingml/2006/main">
+              <a:graphicData uri="http://schemas.openxmlformats.org/drawingml/2006/picture">
+                <pic:pic xmlns:pic="http://schemas.openxmlformats.org/drawingml/2006/picture">
+                  <pic:nvPicPr>
+                    <pic:cNvPr id="1" name=""/>
+                    <pic:cNvPicPr/>
+                  </pic:nvPicPr>
+                  <pic:blipFill>
+                    <a:blip r:embed="rId24"/>
+                    <a:stretch>
+                      <a:fillRect/>
+                    </a:stretch>
+                  </pic:blipFill>
+                  <pic:spPr>
+                    <a:xfrm>
+                      <a:off x="0" y="0"/>
+                      <a:ext cx="4865840" cy="927941"/>
+                    </a:xfrm>
+                    <a:prstGeom prst="rect">
+                      <a:avLst/>
+                    </a:prstGeom>
+                  </pic:spPr>
+                </pic:pic>
+              </a:graphicData>
+            </a:graphic>
+          </wp:inline>
+        </w:drawing>
+      </w:r>
+    </w:p>
+    <w:p>
+      <w:pPr>
+        <w:pStyle w:val="ListBullet"/>
+        <w:tabs>
+          <w:tab w:val="clear" w:pos="360"/>
+          <w:tab w:val="num" w:pos="1080"/>
+        </w:tabs>
+        <w:ind w:left="1080"/>
+      </w:pPr>
+      <w:r>
+        <w:t xml:space="preserve">Run </w:t>
+      </w:r>
+      <w:r>
+        <w:t xml:space="preserve">sigma </w:t>
+      </w:r>
+      <w:r>
+        <w:t xml:space="preserve">= </w:t>
+      </w:r>
+      <w:r>
+        <w:t xml:space="preserve">1 </w:t>
+      </w:r>
+      <w:r>
+        <w:t>/</w:t>
+      </w:r>
+      <w:r>
+        <w:t xml:space="preserve"> m</w:t>
+      </w:r>
+      <w:r>
+        <w:t xml:space="preserve"> * X(t)*X = the vectorized </w:t>
+      </w:r>
+      <w:r>
+        <w:t xml:space="preserve">implementation of how to compute sigma. </w:t>
+      </w:r>
+    </w:p>
+    <w:p>
+      <w:pPr>
+        <w:pStyle w:val="ListBullet"/>
+      </w:pPr>
+      <w:r>
+        <w:t xml:space="preserve">We then apply </w:t>
+      </w:r>
+      <w:r>
+        <w:t xml:space="preserve">the SVD routine to get </w:t>
+      </w:r>
+      <w:r>
+        <w:t xml:space="preserve">U, S, V, </w:t>
+      </w:r>
+      <w:r>
+        <w:t>gr</w:t>
+      </w:r>
+      <w:r>
+        <w:t xml:space="preserve">ab the first k columns of the U matrix </w:t>
+      </w:r>
+      <w:r>
+        <w:t>you reduce</w:t>
+      </w:r>
+      <w:r>
+        <w:t>d</w:t>
+      </w:r>
+      <w:r>
+        <w:t xml:space="preserve"> </w:t>
+      </w:r>
+    </w:p>
+    <w:p>
+      <w:pPr>
+        <w:pStyle w:val="ListBullet"/>
+      </w:pPr>
+      <w:r>
+        <w:t>Finally, we go from a feature vector X to this reduced dimension representation</w:t>
+      </w:r>
+      <w:r>
+        <w:t xml:space="preserve"> </w:t>
+      </w:r>
+      <w:r>
+        <w:t>Z by multiplying X by the transposed reduced U matrix</w:t>
+      </w:r>
+    </w:p>
+    <w:p>
+      <w:pPr>
+        <w:pStyle w:val="ListBullet"/>
+        <w:numPr>
+          <w:ilvl w:val="0"/>
+          <w:numId w:val="0"/>
+        </w:numPr>
+        <w:ind w:left="1080" w:firstLine="360"/>
+      </w:pPr>
+      <w:r>
+        <w:rPr>
+          <w:noProof/>
+        </w:rPr>
+        <w:drawing>
+          <wp:inline distT="0" distB="0" distL="0" distR="0" wp14:anchorId="293360C9" wp14:editId="49FE1164">
+            <wp:extent cx="2733675" cy="571500"/>
+            <wp:effectExtent l="0" t="0" r="9525" b="0"/>
+            <wp:docPr id="18" name="Picture 18"/>
+            <wp:cNvGraphicFramePr>
+              <a:graphicFrameLocks xmlns:a="http://schemas.openxmlformats.org/drawingml/2006/main" noChangeAspect="1"/>
+            </wp:cNvGraphicFramePr>
+            <a:graphic xmlns:a="http://schemas.openxmlformats.org/drawingml/2006/main">
+              <a:graphicData uri="http://schemas.openxmlformats.org/drawingml/2006/picture">
+                <pic:pic xmlns:pic="http://schemas.openxmlformats.org/drawingml/2006/picture">
+                  <pic:nvPicPr>
+                    <pic:cNvPr id="1" name=""/>
+                    <pic:cNvPicPr/>
+                  </pic:nvPicPr>
+                  <pic:blipFill>
+                    <a:blip r:embed="rId25"/>
+                    <a:stretch>
+                      <a:fillRect/>
+                    </a:stretch>
+                  </pic:blipFill>
+                  <pic:spPr>
+                    <a:xfrm>
+                      <a:off x="0" y="0"/>
+                      <a:ext cx="2733675" cy="571500"/>
+                    </a:xfrm>
+                    <a:prstGeom prst="rect">
+                      <a:avLst/>
+                    </a:prstGeom>
+                  </pic:spPr>
+                </pic:pic>
+              </a:graphicData>
+            </a:graphic>
+          </wp:inline>
+        </w:drawing>
+      </w:r>
+    </w:p>
+    <w:p>
+      <w:pPr>
+        <w:pStyle w:val="ListBullet"/>
+      </w:pPr>
+      <w:r>
+        <w:t xml:space="preserve">Similar to k Means, </w:t>
+      </w:r>
+      <w:r>
+        <w:t xml:space="preserve">if </w:t>
+      </w:r>
+      <w:r>
+        <w:t xml:space="preserve">applying </w:t>
+      </w:r>
+      <w:r>
+        <w:t xml:space="preserve">PCA, apply </w:t>
+      </w:r>
+      <w:r>
+        <w:t>it</w:t>
+      </w:r>
+      <w:r>
+        <w:t xml:space="preserve"> is </w:t>
+      </w:r>
+      <w:r>
+        <w:t xml:space="preserve">w/ </w:t>
+      </w:r>
+      <w:r>
+        <w:t xml:space="preserve">vectors X </w:t>
+      </w:r>
+      <w:r>
+        <w:t xml:space="preserve">in </w:t>
+      </w:r>
+      <w:r>
+        <w:t>Ɍ</w:t>
+      </w:r>
+      <w:r>
+        <w:t>n + not w/ X</w:t>
+      </w:r>
+      <w:r>
+        <w:t>0</w:t>
+      </w:r>
+      <w:r>
+        <w:t xml:space="preserve"> =</w:t>
+      </w:r>
+      <w:r>
+        <w:t xml:space="preserve"> 1</w:t>
+      </w:r>
+    </w:p>
+    <w:p>
+      <w:pPr>
+        <w:pStyle w:val="ListBullet"/>
+        <w:numPr>
+          <w:ilvl w:val="0"/>
+          <w:numId w:val="0"/>
+        </w:numPr>
+        <w:ind w:left="360"/>
+      </w:pPr>
+    </w:p>
+    <w:p>
+      <w:pPr>
+        <w:pStyle w:val="ListBullet"/>
+      </w:pPr>
+      <w:r>
+        <w:t xml:space="preserve">There is </w:t>
+      </w:r>
+      <w:r>
+        <w:t xml:space="preserve">a mathematical proof that this </w:t>
+      </w:r>
+      <w:r>
+        <w:t xml:space="preserve">actually gives a </w:t>
+      </w:r>
+      <w:r>
+        <w:t>pr</w:t>
+      </w:r>
+      <w:r>
+        <w:t>ojection of the data onto the k-dimensional subspace/</w:t>
+      </w:r>
+      <w:r>
+        <w:t xml:space="preserve">surface that actually </w:t>
+      </w:r>
+      <w:r>
+        <w:t xml:space="preserve">minimizes the squares </w:t>
+      </w:r>
+      <w:r>
+        <w:t xml:space="preserve">projection error </w:t>
+      </w:r>
+    </w:p>
+    <w:p>
+      <w:pPr>
+        <w:pStyle w:val="ListBullet"/>
+      </w:pPr>
+      <w:r>
+        <w:t xml:space="preserve">Fortunately, </w:t>
+      </w:r>
+      <w:r>
+        <w:t>the PCA algorithm can be implemented in not too many lines of code</w:t>
+      </w:r>
+      <w:r>
+        <w:t xml:space="preserve"> (U1, </w:t>
+      </w:r>
+      <w:r>
+        <w:t xml:space="preserve">U2 </w:t>
+      </w:r>
+      <w:r>
+        <w:t xml:space="preserve">+ </w:t>
+      </w:r>
+      <w:r>
+        <w:t xml:space="preserve">so on </w:t>
+      </w:r>
+      <w:r>
+        <w:t xml:space="preserve">+ </w:t>
+      </w:r>
+      <w:r>
+        <w:t xml:space="preserve">the Z you get out of this procedure </w:t>
+      </w:r>
+      <w:r>
+        <w:t xml:space="preserve">are </w:t>
+      </w:r>
+      <w:r>
+        <w:t xml:space="preserve">really the choices that </w:t>
+      </w:r>
+      <w:r>
+        <w:t>minimize squared projection error)</w:t>
+      </w:r>
+    </w:p>
+    <w:p>
+      <w:pPr>
+        <w:pStyle w:val="ListBullet"/>
+      </w:pPr>
+      <w:r>
+        <w:t xml:space="preserve">What </w:t>
+      </w:r>
+      <w:r>
+        <w:rPr>
+          <w:u w:val="single"/>
+        </w:rPr>
+        <w:t>PCA tries</w:t>
+      </w:r>
+      <w:r>
+        <w:rPr>
+          <w:u w:val="single"/>
+        </w:rPr>
+        <w:t xml:space="preserve"> to </w:t>
+      </w:r>
+      <w:r>
+        <w:rPr>
+          <w:u w:val="single"/>
+        </w:rPr>
+        <w:t xml:space="preserve">do = </w:t>
+      </w:r>
+      <w:r>
+        <w:rPr>
+          <w:u w:val="single"/>
+        </w:rPr>
+        <w:t>find a surface/</w:t>
+      </w:r>
+      <w:r>
+        <w:rPr>
+          <w:u w:val="single"/>
+        </w:rPr>
+        <w:t>line onto which to project d</w:t>
+      </w:r>
+      <w:r>
+        <w:rPr>
+          <w:u w:val="single"/>
+        </w:rPr>
+        <w:t xml:space="preserve">ata so as to minimize to squared </w:t>
+      </w:r>
+      <w:r>
+        <w:rPr>
+          <w:u w:val="single"/>
+        </w:rPr>
+        <w:t>projection error.</w:t>
+      </w:r>
+      <w:r>
+        <w:t xml:space="preserve"> </w:t>
+      </w:r>
+    </w:p>
+    <w:p>
+      <w:pPr>
+        <w:ind w:left="720" w:firstLine="720"/>
+      </w:pPr>
+      <w:r>
+        <w:rPr>
+          <w:noProof/>
+        </w:rPr>
+        <w:drawing>
+          <wp:inline distT="0" distB="0" distL="0" distR="0" wp14:anchorId="3D3E9281" wp14:editId="73F632B3">
+            <wp:extent cx="4029075" cy="1466850"/>
+            <wp:effectExtent l="0" t="0" r="9525" b="0"/>
+            <wp:docPr id="23" name="Picture 23"/>
+            <wp:cNvGraphicFramePr>
+              <a:graphicFrameLocks xmlns:a="http://schemas.openxmlformats.org/drawingml/2006/main" noChangeAspect="1"/>
+            </wp:cNvGraphicFramePr>
+            <a:graphic xmlns:a="http://schemas.openxmlformats.org/drawingml/2006/main">
+              <a:graphicData uri="http://schemas.openxmlformats.org/drawingml/2006/picture">
+                <pic:pic xmlns:pic="http://schemas.openxmlformats.org/drawingml/2006/picture">
+                  <pic:nvPicPr>
+                    <pic:cNvPr id="1" name=""/>
+                    <pic:cNvPicPr/>
+                  </pic:nvPicPr>
+                  <pic:blipFill>
+                    <a:blip r:embed="rId26"/>
+                    <a:stretch>
+                      <a:fillRect/>
+                    </a:stretch>
+                  </pic:blipFill>
+                  <pic:spPr>
+                    <a:xfrm>
+                      <a:off x="0" y="0"/>
+                      <a:ext cx="4029075" cy="1466850"/>
+                    </a:xfrm>
+                    <a:prstGeom prst="rect">
+                      <a:avLst/>
+                    </a:prstGeom>
+                  </pic:spPr>
+                </pic:pic>
+              </a:graphicData>
+            </a:graphic>
+          </wp:inline>
+        </w:drawing>
+      </w:r>
+    </w:p>
+    <w:p>
+      <w:pPr>
+        <w:ind w:left="720" w:firstLine="720"/>
+      </w:pPr>
+      <w:r>
+        <w:rPr>
+          <w:noProof/>
+        </w:rPr>
+        <w:drawing>
+          <wp:inline distT="0" distB="0" distL="0" distR="0" wp14:anchorId="19B8B323" wp14:editId="5ED8F4BE">
+            <wp:extent cx="3343275" cy="295275"/>
+            <wp:effectExtent l="0" t="0" r="9525" b="9525"/>
+            <wp:docPr id="24" name="Picture 24"/>
+            <wp:cNvGraphicFramePr>
+              <a:graphicFrameLocks xmlns:a="http://schemas.openxmlformats.org/drawingml/2006/main" noChangeAspect="1"/>
+            </wp:cNvGraphicFramePr>
+            <a:graphic xmlns:a="http://schemas.openxmlformats.org/drawingml/2006/main">
+              <a:graphicData uri="http://schemas.openxmlformats.org/drawingml/2006/picture">
+                <pic:pic xmlns:pic="http://schemas.openxmlformats.org/drawingml/2006/picture">
+                  <pic:nvPicPr>
+                    <pic:cNvPr id="1" name=""/>
+                    <pic:cNvPicPr/>
+                  </pic:nvPicPr>
+                  <pic:blipFill>
+                    <a:blip r:embed="rId27"/>
+                    <a:stretch>
+                      <a:fillRect/>
+                    </a:stretch>
+                  </pic:blipFill>
+                  <pic:spPr>
+                    <a:xfrm>
+                      <a:off x="0" y="0"/>
+                      <a:ext cx="3343275" cy="295275"/>
+                    </a:xfrm>
+                    <a:prstGeom prst="rect">
+                      <a:avLst/>
+                    </a:prstGeom>
+                  </pic:spPr>
+                </pic:pic>
+              </a:graphicData>
+            </a:graphic>
+          </wp:inline>
+        </w:drawing>
+      </w:r>
+    </w:p>
+    <w:p>
+      <w:pPr>
+        <w:ind w:left="720" w:firstLine="720"/>
+      </w:pPr>
+      <w:r>
+        <w:rPr>
+          <w:noProof/>
+        </w:rPr>
+        <w:drawing>
+          <wp:inline distT="0" distB="0" distL="0" distR="0" wp14:anchorId="17B19DB3" wp14:editId="7CCA6A81">
+            <wp:extent cx="1190625" cy="323850"/>
+            <wp:effectExtent l="0" t="0" r="9525" b="0"/>
+            <wp:docPr id="25" name="Picture 25"/>
+            <wp:cNvGraphicFramePr>
+              <a:graphicFrameLocks xmlns:a="http://schemas.openxmlformats.org/drawingml/2006/main" noChangeAspect="1"/>
+            </wp:cNvGraphicFramePr>
+            <a:graphic xmlns:a="http://schemas.openxmlformats.org/drawingml/2006/main">
+              <a:graphicData uri="http://schemas.openxmlformats.org/drawingml/2006/picture">
+                <pic:pic xmlns:pic="http://schemas.openxmlformats.org/drawingml/2006/picture">
+                  <pic:nvPicPr>
+                    <pic:cNvPr id="1" name=""/>
+                    <pic:cNvPicPr/>
+                  </pic:nvPicPr>
+                  <pic:blipFill>
+                    <a:blip r:embed="rId28"/>
+                    <a:stretch>
+                      <a:fillRect/>
+                    </a:stretch>
+                  </pic:blipFill>
+                  <pic:spPr>
+                    <a:xfrm>
+                      <a:off x="0" y="0"/>
+                      <a:ext cx="1190625" cy="323850"/>
+                    </a:xfrm>
+                    <a:prstGeom prst="rect">
+                      <a:avLst/>
+                    </a:prstGeom>
+                  </pic:spPr>
+                </pic:pic>
+              </a:graphicData>
+            </a:graphic>
+          </wp:inline>
+        </w:drawing>
+      </w:r>
+      <w:bookmarkStart w:id="0" w:name="_GoBack"/>
+      <w:bookmarkEnd w:id="0"/>
+    </w:p>
     <w:sectPr>
       <w:pgSz w:w="12240" w:h="15840"/>
       <w:pgMar w:top="1440" w:right="1440" w:bottom="1440" w:left="1440" w:header="720" w:footer="720" w:gutter="0"/>
@@ -1408,7 +3750,7 @@
 </file>
 
 <file path=word/endnotes.xml><?xml version="1.0" encoding="utf-8"?>
-<w:endnotes xmlns:wpc="http://schemas.microsoft.com/office/word/2010/wordprocessingCanvas" xmlns:cx="http://schemas.microsoft.com/office/drawing/2014/chartex" xmlns:cx1="http://schemas.microsoft.com/office/drawing/2015/9/8/chartex" xmlns:cx2="http://schemas.microsoft.com/office/drawing/2015/10/21/chartex" xmlns:cx3="http://schemas.microsoft.com/office/drawing/2016/5/9/chartex" xmlns:cx4="http://schemas.microsoft.com/office/drawing/2016/5/10/chartex" xmlns:cx5="http://schemas.microsoft.com/office/drawing/2016/5/11/chartex" xmlns:cx6="http://schemas.microsoft.com/office/drawing/2016/5/12/chartex" xmlns:cx7="http://schemas.microsoft.com/office/drawing/2016/5/13/chartex" xmlns:cx8="http://schemas.microsoft.com/office/drawing/2016/5/14/chartex" xmlns:mc="http://schemas.openxmlformats.org/markup-compatibility/2006" xmlns:aink="http://schemas.microsoft.com/office/drawing/2016/ink" xmlns:am3d="http://schemas.microsoft.com/office/drawing/2017/model3d" xmlns:o="urn:schemas-microsoft-com:office:office" xmlns:r="http://schemas.openxmlformats.org/officeDocument/2006/relationships" xmlns:m="http://schemas.openxmlformats.org/officeDocument/2006/math" xmlns:v="urn:schemas-microsoft-com:vml" xmlns:wp14="http://schemas.microsoft.com/office/word/2010/wordprocessingDrawing" xmlns:wp="http://schemas.openxmlformats.org/drawingml/2006/wordprocessingDrawing" xmlns:w10="urn:schemas-microsoft-com:office:word" xmlns:w="http://schemas.openxmlformats.org/wordprocessingml/2006/main" xmlns:w14="http://schemas.microsoft.com/office/word/2010/wordml" xmlns:w15="http://schemas.microsoft.com/office/word/2012/wordml" xmlns:w16cid="http://schemas.microsoft.com/office/word/2016/wordml/cid" xmlns:w16se="http://schemas.microsoft.com/office/word/2015/wordml/symex" xmlns:wpg="http://schemas.microsoft.com/office/word/2010/wordprocessingGroup" xmlns:wpi="http://schemas.microsoft.com/office/word/2010/wordprocessingInk" xmlns:wne="http://schemas.microsoft.com/office/word/2006/wordml" xmlns:wps="http://schemas.microsoft.com/office/word/2010/wordprocessingShape" mc:Ignorable="w14 w15 w16se w16cid wp14">
+<w:endnotes xmlns:wpc="http://schemas.microsoft.com/office/word/2010/wordprocessingCanvas" xmlns:mc="http://schemas.openxmlformats.org/markup-compatibility/2006" xmlns:o="urn:schemas-microsoft-com:office:office" xmlns:r="http://schemas.openxmlformats.org/officeDocument/2006/relationships" xmlns:m="http://schemas.openxmlformats.org/officeDocument/2006/math" xmlns:v="urn:schemas-microsoft-com:vml" xmlns:wp14="http://schemas.microsoft.com/office/word/2010/wordprocessingDrawing" xmlns:wp="http://schemas.openxmlformats.org/drawingml/2006/wordprocessingDrawing" xmlns:w10="urn:schemas-microsoft-com:office:word" xmlns:w="http://schemas.openxmlformats.org/wordprocessingml/2006/main" xmlns:w14="http://schemas.microsoft.com/office/word/2010/wordml" xmlns:w15="http://schemas.microsoft.com/office/word/2012/wordml" xmlns:wpg="http://schemas.microsoft.com/office/word/2010/wordprocessingGroup" xmlns:wpi="http://schemas.microsoft.com/office/word/2010/wordprocessingInk" xmlns:wne="http://schemas.microsoft.com/office/word/2006/wordml" xmlns:wps="http://schemas.microsoft.com/office/word/2010/wordprocessingShape" mc:Ignorable="w14 w15 wp14">
   <w:endnote w:type="separator" w:id="-1">
     <w:p>
       <w:pPr>
@@ -1433,7 +3775,7 @@
 </file>
 
 <file path=word/footnotes.xml><?xml version="1.0" encoding="utf-8"?>
-<w:footnotes xmlns:wpc="http://schemas.microsoft.com/office/word/2010/wordprocessingCanvas" xmlns:cx="http://schemas.microsoft.com/office/drawing/2014/chartex" xmlns:cx1="http://schemas.microsoft.com/office/drawing/2015/9/8/chartex" xmlns:cx2="http://schemas.microsoft.com/office/drawing/2015/10/21/chartex" xmlns:cx3="http://schemas.microsoft.com/office/drawing/2016/5/9/chartex" xmlns:cx4="http://schemas.microsoft.com/office/drawing/2016/5/10/chartex" xmlns:cx5="http://schemas.microsoft.com/office/drawing/2016/5/11/chartex" xmlns:cx6="http://schemas.microsoft.com/office/drawing/2016/5/12/chartex" xmlns:cx7="http://schemas.microsoft.com/office/drawing/2016/5/13/chartex" xmlns:cx8="http://schemas.microsoft.com/office/drawing/2016/5/14/chartex" xmlns:mc="http://schemas.openxmlformats.org/markup-compatibility/2006" xmlns:aink="http://schemas.microsoft.com/office/drawing/2016/ink" xmlns:am3d="http://schemas.microsoft.com/office/drawing/2017/model3d" xmlns:o="urn:schemas-microsoft-com:office:office" xmlns:r="http://schemas.openxmlformats.org/officeDocument/2006/relationships" xmlns:m="http://schemas.openxmlformats.org/officeDocument/2006/math" xmlns:v="urn:schemas-microsoft-com:vml" xmlns:wp14="http://schemas.microsoft.com/office/word/2010/wordprocessingDrawing" xmlns:wp="http://schemas.openxmlformats.org/drawingml/2006/wordprocessingDrawing" xmlns:w10="urn:schemas-microsoft-com:office:word" xmlns:w="http://schemas.openxmlformats.org/wordprocessingml/2006/main" xmlns:w14="http://schemas.microsoft.com/office/word/2010/wordml" xmlns:w15="http://schemas.microsoft.com/office/word/2012/wordml" xmlns:w16cid="http://schemas.microsoft.com/office/word/2016/wordml/cid" xmlns:w16se="http://schemas.microsoft.com/office/word/2015/wordml/symex" xmlns:wpg="http://schemas.microsoft.com/office/word/2010/wordprocessingGroup" xmlns:wpi="http://schemas.microsoft.com/office/word/2010/wordprocessingInk" xmlns:wne="http://schemas.microsoft.com/office/word/2006/wordml" xmlns:wps="http://schemas.microsoft.com/office/word/2010/wordprocessingShape" mc:Ignorable="w14 w15 w16se w16cid wp14">
+<w:footnotes xmlns:wpc="http://schemas.microsoft.com/office/word/2010/wordprocessingCanvas" xmlns:mc="http://schemas.openxmlformats.org/markup-compatibility/2006" xmlns:o="urn:schemas-microsoft-com:office:office" xmlns:r="http://schemas.openxmlformats.org/officeDocument/2006/relationships" xmlns:m="http://schemas.openxmlformats.org/officeDocument/2006/math" xmlns:v="urn:schemas-microsoft-com:vml" xmlns:wp14="http://schemas.microsoft.com/office/word/2010/wordprocessingDrawing" xmlns:wp="http://schemas.openxmlformats.org/drawingml/2006/wordprocessingDrawing" xmlns:w10="urn:schemas-microsoft-com:office:word" xmlns:w="http://schemas.openxmlformats.org/wordprocessingml/2006/main" xmlns:w14="http://schemas.microsoft.com/office/word/2010/wordml" xmlns:w15="http://schemas.microsoft.com/office/word/2012/wordml" xmlns:wpg="http://schemas.microsoft.com/office/word/2010/wordprocessingGroup" xmlns:wpi="http://schemas.microsoft.com/office/word/2010/wordprocessingInk" xmlns:wne="http://schemas.microsoft.com/office/word/2006/wordml" xmlns:wps="http://schemas.microsoft.com/office/word/2010/wordprocessingShape" mc:Ignorable="w14 w15 wp14">
   <w:footnote w:type="separator" w:id="-1">
     <w:p>
       <w:pPr>
@@ -1458,7 +3800,7 @@
 </file>
 
 <file path=word/numbering.xml><?xml version="1.0" encoding="utf-8"?>
-<w:numbering xmlns:wpc="http://schemas.microsoft.com/office/word/2010/wordprocessingCanvas" xmlns:cx="http://schemas.microsoft.com/office/drawing/2014/chartex" xmlns:cx1="http://schemas.microsoft.com/office/drawing/2015/9/8/chartex" xmlns:cx2="http://schemas.microsoft.com/office/drawing/2015/10/21/chartex" xmlns:cx3="http://schemas.microsoft.com/office/drawing/2016/5/9/chartex" xmlns:cx4="http://schemas.microsoft.com/office/drawing/2016/5/10/chartex" xmlns:cx5="http://schemas.microsoft.com/office/drawing/2016/5/11/chartex" xmlns:cx6="http://schemas.microsoft.com/office/drawing/2016/5/12/chartex" xmlns:cx7="http://schemas.microsoft.com/office/drawing/2016/5/13/chartex" xmlns:cx8="http://schemas.microsoft.com/office/drawing/2016/5/14/chartex" xmlns:mc="http://schemas.openxmlformats.org/markup-compatibility/2006" xmlns:aink="http://schemas.microsoft.com/office/drawing/2016/ink" xmlns:am3d="http://schemas.microsoft.com/office/drawing/2017/model3d" xmlns:o="urn:schemas-microsoft-com:office:office" xmlns:r="http://schemas.openxmlformats.org/officeDocument/2006/relationships" xmlns:m="http://schemas.openxmlformats.org/officeDocument/2006/math" xmlns:v="urn:schemas-microsoft-com:vml" xmlns:wp14="http://schemas.microsoft.com/office/word/2010/wordprocessingDrawing" xmlns:wp="http://schemas.openxmlformats.org/drawingml/2006/wordprocessingDrawing" xmlns:w10="urn:schemas-microsoft-com:office:word" xmlns:w="http://schemas.openxmlformats.org/wordprocessingml/2006/main" xmlns:w14="http://schemas.microsoft.com/office/word/2010/wordml" xmlns:w15="http://schemas.microsoft.com/office/word/2012/wordml" xmlns:w16cid="http://schemas.microsoft.com/office/word/2016/wordml/cid" xmlns:w16se="http://schemas.microsoft.com/office/word/2015/wordml/symex" xmlns:wpg="http://schemas.microsoft.com/office/word/2010/wordprocessingGroup" xmlns:wpi="http://schemas.microsoft.com/office/word/2010/wordprocessingInk" xmlns:wne="http://schemas.microsoft.com/office/word/2006/wordml" xmlns:wps="http://schemas.microsoft.com/office/word/2010/wordprocessingShape" mc:Ignorable="w14 w15 w16se w16cid wp14">
+<w:numbering xmlns:wpc="http://schemas.microsoft.com/office/word/2010/wordprocessingCanvas" xmlns:mc="http://schemas.openxmlformats.org/markup-compatibility/2006" xmlns:o="urn:schemas-microsoft-com:office:office" xmlns:r="http://schemas.openxmlformats.org/officeDocument/2006/relationships" xmlns:m="http://schemas.openxmlformats.org/officeDocument/2006/math" xmlns:v="urn:schemas-microsoft-com:vml" xmlns:wp14="http://schemas.microsoft.com/office/word/2010/wordprocessingDrawing" xmlns:wp="http://schemas.openxmlformats.org/drawingml/2006/wordprocessingDrawing" xmlns:w10="urn:schemas-microsoft-com:office:word" xmlns:w="http://schemas.openxmlformats.org/wordprocessingml/2006/main" xmlns:w14="http://schemas.microsoft.com/office/word/2010/wordml" xmlns:w15="http://schemas.microsoft.com/office/word/2012/wordml" xmlns:wpg="http://schemas.microsoft.com/office/word/2010/wordprocessingGroup" xmlns:wpi="http://schemas.microsoft.com/office/word/2010/wordprocessingInk" xmlns:wne="http://schemas.microsoft.com/office/word/2006/wordml" xmlns:wps="http://schemas.microsoft.com/office/word/2010/wordprocessingShape" mc:Ignorable="w14 w15 wp14">
   <w:abstractNum w:abstractNumId="0" w15:restartNumberingAfterBreak="0">
     <w:nsid w:val="FFFFFF89"/>
     <w:multiLevelType w:val="singleLevel"/>
@@ -1493,7 +3835,7 @@
 </file>
 
 <file path=word/styles.xml><?xml version="1.0" encoding="utf-8"?>
-<w:styles xmlns:mc="http://schemas.openxmlformats.org/markup-compatibility/2006" xmlns:r="http://schemas.openxmlformats.org/officeDocument/2006/relationships" xmlns:w="http://schemas.openxmlformats.org/wordprocessingml/2006/main" xmlns:w14="http://schemas.microsoft.com/office/word/2010/wordml" xmlns:w15="http://schemas.microsoft.com/office/word/2012/wordml" xmlns:w16cid="http://schemas.microsoft.com/office/word/2016/wordml/cid" xmlns:w16se="http://schemas.microsoft.com/office/word/2015/wordml/symex" mc:Ignorable="w14 w15 w16se w16cid">
+<w:styles xmlns:mc="http://schemas.openxmlformats.org/markup-compatibility/2006" xmlns:r="http://schemas.openxmlformats.org/officeDocument/2006/relationships" xmlns:w="http://schemas.openxmlformats.org/wordprocessingml/2006/main" xmlns:w14="http://schemas.microsoft.com/office/word/2010/wordml" xmlns:w15="http://schemas.microsoft.com/office/word/2012/wordml" mc:Ignorable="w14 w15">
   <w:docDefaults>
     <w:rPrDefault>
       <w:rPr>
@@ -1509,7 +3851,7 @@
       </w:pPr>
     </w:pPrDefault>
   </w:docDefaults>
-  <w:latentStyles w:defLockedState="0" w:defUIPriority="99" w:defSemiHidden="0" w:defUnhideWhenUsed="0" w:defQFormat="0" w:count="375">
+  <w:latentStyles w:defLockedState="0" w:defUIPriority="99" w:defSemiHidden="0" w:defUnhideWhenUsed="0" w:defQFormat="0" w:count="371">
     <w:lsdException w:name="Normal" w:uiPriority="0" w:qFormat="1"/>
     <w:lsdException w:name="heading 1" w:uiPriority="9" w:qFormat="1"/>
     <w:lsdException w:name="heading 2" w:semiHidden="1" w:uiPriority="9" w:unhideWhenUsed="1" w:qFormat="1"/>
@@ -1615,6 +3957,7 @@
     <w:lsdException w:name="HTML Sample" w:semiHidden="1" w:unhideWhenUsed="1"/>
     <w:lsdException w:name="HTML Typewriter" w:semiHidden="1" w:unhideWhenUsed="1"/>
     <w:lsdException w:name="HTML Variable" w:semiHidden="1" w:unhideWhenUsed="1"/>
+    <w:lsdException w:name="Normal Table" w:semiHidden="1" w:unhideWhenUsed="1"/>
     <w:lsdException w:name="annotation subject" w:semiHidden="1" w:unhideWhenUsed="1"/>
     <w:lsdException w:name="No List" w:semiHidden="1" w:unhideWhenUsed="1"/>
     <w:lsdException w:name="Outline List 1" w:semiHidden="1" w:unhideWhenUsed="1"/>
@@ -1658,8 +4001,10 @@
     <w:lsdException w:name="Table Elegant" w:semiHidden="1" w:unhideWhenUsed="1"/>
     <w:lsdException w:name="Table Professional" w:semiHidden="1" w:unhideWhenUsed="1"/>
     <w:lsdException w:name="Table Subtle 1" w:semiHidden="1" w:unhideWhenUsed="1"/>
+    <w:lsdException w:name="Table Subtle 2" w:semiHidden="1" w:unhideWhenUsed="1"/>
     <w:lsdException w:name="Table Web 1" w:semiHidden="1" w:unhideWhenUsed="1"/>
     <w:lsdException w:name="Table Web 2" w:semiHidden="1" w:unhideWhenUsed="1"/>
+    <w:lsdException w:name="Table Web 3" w:semiHidden="1" w:unhideWhenUsed="1"/>
     <w:lsdException w:name="Balloon Text" w:semiHidden="1" w:unhideWhenUsed="1"/>
     <w:lsdException w:name="Table Grid" w:uiPriority="39"/>
     <w:lsdException w:name="Table Theme" w:semiHidden="1" w:unhideWhenUsed="1"/>
@@ -1878,10 +4223,6 @@
     <w:lsdException w:name="List Table 5 Dark Accent 6" w:uiPriority="50"/>
     <w:lsdException w:name="List Table 6 Colorful Accent 6" w:uiPriority="51"/>
     <w:lsdException w:name="List Table 7 Colorful Accent 6" w:uiPriority="52"/>
-    <w:lsdException w:name="Mention" w:semiHidden="1" w:unhideWhenUsed="1"/>
-    <w:lsdException w:name="Smart Hyperlink" w:semiHidden="1" w:unhideWhenUsed="1"/>
-    <w:lsdException w:name="Hashtag" w:semiHidden="1" w:unhideWhenUsed="1"/>
-    <w:lsdException w:name="Unresolved Mention" w:semiHidden="1" w:unhideWhenUsed="1"/>
   </w:latentStyles>
   <w:style w:type="paragraph" w:default="1" w:styleId="Normal">
     <w:name w:val="Normal"/>

</xml_diff>

<commit_message>
Continue on with Wk 8 in Coursera Stanford ML
</commit_message>
<xml_diff>
--- a/MachineLearning/Coursera/StanfordMachineLearning/Week8_UnsupervisedLearning/Week_8_2_2_PrincipalComponentAnalysis.docx
+++ b/MachineLearning/Coursera/StanfordMachineLearning/Week8_UnsupervisedLearning/Week_8_2_2_PrincipalComponentAnalysis.docx
@@ -166,7 +166,12 @@
         <w:t xml:space="preserve">in </w:t>
       </w:r>
       <w:r>
-        <w:t xml:space="preserve">R2 </w:t>
+        <w:t>Ɍ</w:t>
+      </w:r>
+      <w:bookmarkStart w:id="0" w:name="_GoBack"/>
+      <w:bookmarkEnd w:id="0"/>
+      <w:r>
+        <w:t xml:space="preserve">2 </w:t>
       </w:r>
       <w:r>
         <w:t xml:space="preserve">+ we want to reduce the dimensions </w:t>
@@ -3454,13 +3459,7 @@
         <w:t xml:space="preserve">vectors X </w:t>
       </w:r>
       <w:r>
-        <w:t xml:space="preserve">in </w:t>
-      </w:r>
-      <w:r>
-        <w:t>Ɍ</w:t>
-      </w:r>
-      <w:r>
-        <w:t>n + not w/ X</w:t>
+        <w:t>in Ɍn + not w/ X</w:t>
       </w:r>
       <w:r>
         <w:t>0</w:t>
@@ -3736,8 +3735,6 @@
           </wp:inline>
         </w:drawing>
       </w:r>
-      <w:bookmarkStart w:id="0" w:name="_GoBack"/>
-      <w:bookmarkEnd w:id="0"/>
     </w:p>
     <w:sectPr>
       <w:pgSz w:w="12240" w:h="15840"/>

</xml_diff>